<commit_message>
Update AWS Comprehend Custom Entities.docx
</commit_message>
<xml_diff>
--- a/Knowledgebase/AWS Comprehend Custom Entities.docx
+++ b/Knowledgebase/AWS Comprehend Custom Entities.docx
@@ -2,21 +2,1248 @@
 <file path=word/document.xml><?xml version="1.0" encoding="utf-8"?>
 <w:document xmlns:wpc="http://schemas.microsoft.com/office/word/2010/wordprocessingCanvas" xmlns:cx="http://schemas.microsoft.com/office/drawing/2014/chartex" xmlns:cx1="http://schemas.microsoft.com/office/drawing/2015/9/8/chartex" xmlns:cx2="http://schemas.microsoft.com/office/drawing/2015/10/21/chartex" xmlns:cx3="http://schemas.microsoft.com/office/drawing/2016/5/9/chartex" xmlns:cx4="http://schemas.microsoft.com/office/drawing/2016/5/10/chartex" xmlns:cx5="http://schemas.microsoft.com/office/drawing/2016/5/11/chartex" xmlns:cx6="http://schemas.microsoft.com/office/drawing/2016/5/12/chartex" xmlns:cx7="http://schemas.microsoft.com/office/drawing/2016/5/13/chartex" xmlns:cx8="http://schemas.microsoft.com/office/drawing/2016/5/14/chartex" xmlns:mc="http://schemas.openxmlformats.org/markup-compatibility/2006" xmlns:aink="http://schemas.microsoft.com/office/drawing/2016/ink" xmlns:am3d="http://schemas.microsoft.com/office/drawing/2017/model3d" xmlns:o="urn:schemas-microsoft-com:office:office" xmlns:r="http://schemas.openxmlformats.org/officeDocument/2006/relationships" xmlns:m="http://schemas.openxmlformats.org/officeDocument/2006/math" xmlns:v="urn:schemas-microsoft-com:vml" xmlns:wp14="http://schemas.microsoft.com/office/word/2010/wordprocessingDrawing" xmlns:wp="http://schemas.openxmlformats.org/drawingml/2006/wordprocessingDrawing" xmlns:w10="urn:schemas-microsoft-com:office:word" xmlns:w="http://schemas.openxmlformats.org/wordprocessingml/2006/main" xmlns:w14="http://schemas.microsoft.com/office/word/2010/wordml" xmlns:w15="http://schemas.microsoft.com/office/word/2012/wordml" xmlns:w16cex="http://schemas.microsoft.com/office/word/2018/wordml/cex" xmlns:w16cid="http://schemas.microsoft.com/office/word/2016/wordml/cid" xmlns:w16="http://schemas.microsoft.com/office/word/2018/wordml" xmlns:w16se="http://schemas.microsoft.com/office/word/2015/wordml/symex" xmlns:wpg="http://schemas.microsoft.com/office/word/2010/wordprocessingGroup" xmlns:wpi="http://schemas.microsoft.com/office/word/2010/wordprocessingInk" xmlns:wne="http://schemas.microsoft.com/office/word/2006/wordml" xmlns:wps="http://schemas.microsoft.com/office/word/2010/wordprocessingShape" mc:Ignorable="w14 w15 w16se w16cid w16 w16cex wp14">
   <w:body>
+    <w:sdt>
+      <w:sdtPr>
+        <w:id w:val="-817500779"/>
+        <w:docPartObj>
+          <w:docPartGallery w:val="Table of Contents"/>
+          <w:docPartUnique/>
+        </w:docPartObj>
+      </w:sdtPr>
+      <w:sdtEndPr>
+        <w:rPr>
+          <w:rFonts w:asciiTheme="minorHAnsi" w:eastAsiaTheme="minorHAnsi" w:hAnsiTheme="minorHAnsi" w:cstheme="minorBidi"/>
+          <w:b/>
+          <w:bCs/>
+          <w:noProof/>
+          <w:color w:val="auto"/>
+          <w:sz w:val="22"/>
+          <w:szCs w:val="22"/>
+          <w:lang w:val="en-AU"/>
+        </w:rPr>
+      </w:sdtEndPr>
+      <w:sdtContent>
+        <w:p>
+          <w:pPr>
+            <w:pStyle w:val="TOCHeading"/>
+          </w:pPr>
+          <w:r>
+            <w:t>Table of Contents</w:t>
+          </w:r>
+        </w:p>
+        <w:p>
+          <w:pPr>
+            <w:pStyle w:val="TOC1"/>
+            <w:tabs>
+              <w:tab w:val="right" w:leader="dot" w:pos="9016"/>
+            </w:tabs>
+            <w:rPr>
+              <w:rFonts w:eastAsiaTheme="minorEastAsia"/>
+              <w:noProof/>
+              <w:lang w:eastAsia="en-AU"/>
+            </w:rPr>
+          </w:pPr>
+          <w:r>
+            <w:fldChar w:fldCharType="begin"/>
+          </w:r>
+          <w:r>
+            <w:instrText xml:space="preserve"> TOC \o "1-3" \h \z \u </w:instrText>
+          </w:r>
+          <w:r>
+            <w:fldChar w:fldCharType="separate"/>
+          </w:r>
+          <w:hyperlink w:anchor="_Toc60489080" w:history="1">
+            <w:r>
+              <w:rPr>
+                <w:rStyle w:val="Hyperlink"/>
+                <w:noProof/>
+              </w:rPr>
+              <w:t>AWS Comprehend Analysis</w:t>
+            </w:r>
+            <w:r>
+              <w:rPr>
+                <w:noProof/>
+                <w:webHidden/>
+              </w:rPr>
+              <w:tab/>
+            </w:r>
+            <w:r>
+              <w:rPr>
+                <w:noProof/>
+                <w:webHidden/>
+              </w:rPr>
+              <w:fldChar w:fldCharType="begin"/>
+            </w:r>
+            <w:r>
+              <w:rPr>
+                <w:noProof/>
+                <w:webHidden/>
+              </w:rPr>
+              <w:instrText xml:space="preserve"> PAGEREF _Toc60489080 \h </w:instrText>
+            </w:r>
+            <w:r>
+              <w:rPr>
+                <w:noProof/>
+                <w:webHidden/>
+              </w:rPr>
+            </w:r>
+            <w:r>
+              <w:rPr>
+                <w:noProof/>
+                <w:webHidden/>
+              </w:rPr>
+              <w:fldChar w:fldCharType="separate"/>
+            </w:r>
+            <w:r>
+              <w:rPr>
+                <w:noProof/>
+                <w:webHidden/>
+              </w:rPr>
+              <w:t>2</w:t>
+            </w:r>
+            <w:r>
+              <w:rPr>
+                <w:noProof/>
+                <w:webHidden/>
+              </w:rPr>
+              <w:fldChar w:fldCharType="end"/>
+            </w:r>
+          </w:hyperlink>
+        </w:p>
+        <w:p>
+          <w:pPr>
+            <w:pStyle w:val="TOC2"/>
+            <w:tabs>
+              <w:tab w:val="right" w:leader="dot" w:pos="9016"/>
+            </w:tabs>
+            <w:rPr>
+              <w:rFonts w:eastAsiaTheme="minorEastAsia"/>
+              <w:noProof/>
+              <w:lang w:eastAsia="en-AU"/>
+            </w:rPr>
+          </w:pPr>
+          <w:hyperlink w:anchor="_Toc60489081" w:history="1">
+            <w:r>
+              <w:rPr>
+                <w:rStyle w:val="Hyperlink"/>
+                <w:noProof/>
+              </w:rPr>
+              <w:t>Detecting custom entities in documents</w:t>
+            </w:r>
+            <w:r>
+              <w:rPr>
+                <w:noProof/>
+                <w:webHidden/>
+              </w:rPr>
+              <w:tab/>
+            </w:r>
+            <w:r>
+              <w:rPr>
+                <w:noProof/>
+                <w:webHidden/>
+              </w:rPr>
+              <w:fldChar w:fldCharType="begin"/>
+            </w:r>
+            <w:r>
+              <w:rPr>
+                <w:noProof/>
+                <w:webHidden/>
+              </w:rPr>
+              <w:instrText xml:space="preserve"> PAGEREF _Toc60489081 \h </w:instrText>
+            </w:r>
+            <w:r>
+              <w:rPr>
+                <w:noProof/>
+                <w:webHidden/>
+              </w:rPr>
+            </w:r>
+            <w:r>
+              <w:rPr>
+                <w:noProof/>
+                <w:webHidden/>
+              </w:rPr>
+              <w:fldChar w:fldCharType="separate"/>
+            </w:r>
+            <w:r>
+              <w:rPr>
+                <w:noProof/>
+                <w:webHidden/>
+              </w:rPr>
+              <w:t>2</w:t>
+            </w:r>
+            <w:r>
+              <w:rPr>
+                <w:noProof/>
+                <w:webHidden/>
+              </w:rPr>
+              <w:fldChar w:fldCharType="end"/>
+            </w:r>
+          </w:hyperlink>
+        </w:p>
+        <w:p>
+          <w:pPr>
+            <w:pStyle w:val="TOC3"/>
+            <w:tabs>
+              <w:tab w:val="right" w:leader="dot" w:pos="9016"/>
+            </w:tabs>
+            <w:rPr>
+              <w:rFonts w:eastAsiaTheme="minorEastAsia"/>
+              <w:noProof/>
+              <w:lang w:eastAsia="en-AU"/>
+            </w:rPr>
+          </w:pPr>
+          <w:hyperlink w:anchor="_Toc60489082" w:history="1">
+            <w:r>
+              <w:rPr>
+                <w:rStyle w:val="Hyperlink"/>
+                <w:noProof/>
+              </w:rPr>
+              <w:t>More info</w:t>
+            </w:r>
+            <w:r>
+              <w:rPr>
+                <w:noProof/>
+                <w:webHidden/>
+              </w:rPr>
+              <w:tab/>
+            </w:r>
+            <w:r>
+              <w:rPr>
+                <w:noProof/>
+                <w:webHidden/>
+              </w:rPr>
+              <w:fldChar w:fldCharType="begin"/>
+            </w:r>
+            <w:r>
+              <w:rPr>
+                <w:noProof/>
+                <w:webHidden/>
+              </w:rPr>
+              <w:instrText xml:space="preserve"> PAGEREF _Toc60489082 \h </w:instrText>
+            </w:r>
+            <w:r>
+              <w:rPr>
+                <w:noProof/>
+                <w:webHidden/>
+              </w:rPr>
+            </w:r>
+            <w:r>
+              <w:rPr>
+                <w:noProof/>
+                <w:webHidden/>
+              </w:rPr>
+              <w:fldChar w:fldCharType="separate"/>
+            </w:r>
+            <w:r>
+              <w:rPr>
+                <w:noProof/>
+                <w:webHidden/>
+              </w:rPr>
+              <w:t>2</w:t>
+            </w:r>
+            <w:r>
+              <w:rPr>
+                <w:noProof/>
+                <w:webHidden/>
+              </w:rPr>
+              <w:fldChar w:fldCharType="end"/>
+            </w:r>
+          </w:hyperlink>
+        </w:p>
+        <w:p>
+          <w:pPr>
+            <w:pStyle w:val="TOC3"/>
+            <w:tabs>
+              <w:tab w:val="right" w:leader="dot" w:pos="9016"/>
+            </w:tabs>
+            <w:rPr>
+              <w:rFonts w:eastAsiaTheme="minorEastAsia"/>
+              <w:noProof/>
+              <w:lang w:eastAsia="en-AU"/>
+            </w:rPr>
+          </w:pPr>
+          <w:hyperlink w:anchor="_Toc60489083" w:history="1">
+            <w:r>
+              <w:rPr>
+                <w:rStyle w:val="Hyperlink"/>
+                <w:noProof/>
+              </w:rPr>
+              <w:t>Detecting and masking custom entities in documents</w:t>
+            </w:r>
+            <w:r>
+              <w:rPr>
+                <w:noProof/>
+                <w:webHidden/>
+              </w:rPr>
+              <w:tab/>
+            </w:r>
+            <w:r>
+              <w:rPr>
+                <w:noProof/>
+                <w:webHidden/>
+              </w:rPr>
+              <w:fldChar w:fldCharType="begin"/>
+            </w:r>
+            <w:r>
+              <w:rPr>
+                <w:noProof/>
+                <w:webHidden/>
+              </w:rPr>
+              <w:instrText xml:space="preserve"> PAGEREF _Toc60489083 \h </w:instrText>
+            </w:r>
+            <w:r>
+              <w:rPr>
+                <w:noProof/>
+                <w:webHidden/>
+              </w:rPr>
+            </w:r>
+            <w:r>
+              <w:rPr>
+                <w:noProof/>
+                <w:webHidden/>
+              </w:rPr>
+              <w:fldChar w:fldCharType="separate"/>
+            </w:r>
+            <w:r>
+              <w:rPr>
+                <w:noProof/>
+                <w:webHidden/>
+              </w:rPr>
+              <w:t>2</w:t>
+            </w:r>
+            <w:r>
+              <w:rPr>
+                <w:noProof/>
+                <w:webHidden/>
+              </w:rPr>
+              <w:fldChar w:fldCharType="end"/>
+            </w:r>
+          </w:hyperlink>
+        </w:p>
+        <w:p>
+          <w:pPr>
+            <w:pStyle w:val="TOC3"/>
+            <w:tabs>
+              <w:tab w:val="right" w:leader="dot" w:pos="9016"/>
+            </w:tabs>
+            <w:rPr>
+              <w:rFonts w:eastAsiaTheme="minorEastAsia"/>
+              <w:noProof/>
+              <w:lang w:eastAsia="en-AU"/>
+            </w:rPr>
+          </w:pPr>
+          <w:hyperlink w:anchor="_Toc60489084" w:history="1">
+            <w:r>
+              <w:rPr>
+                <w:rStyle w:val="Hyperlink"/>
+                <w:noProof/>
+              </w:rPr>
+              <w:t>Training the model</w:t>
+            </w:r>
+            <w:r>
+              <w:rPr>
+                <w:noProof/>
+                <w:webHidden/>
+              </w:rPr>
+              <w:tab/>
+            </w:r>
+            <w:r>
+              <w:rPr>
+                <w:noProof/>
+                <w:webHidden/>
+              </w:rPr>
+              <w:fldChar w:fldCharType="begin"/>
+            </w:r>
+            <w:r>
+              <w:rPr>
+                <w:noProof/>
+                <w:webHidden/>
+              </w:rPr>
+              <w:instrText xml:space="preserve"> PAGEREF _Toc60489084 \h </w:instrText>
+            </w:r>
+            <w:r>
+              <w:rPr>
+                <w:noProof/>
+                <w:webHidden/>
+              </w:rPr>
+            </w:r>
+            <w:r>
+              <w:rPr>
+                <w:noProof/>
+                <w:webHidden/>
+              </w:rPr>
+              <w:fldChar w:fldCharType="separate"/>
+            </w:r>
+            <w:r>
+              <w:rPr>
+                <w:noProof/>
+                <w:webHidden/>
+              </w:rPr>
+              <w:t>2</w:t>
+            </w:r>
+            <w:r>
+              <w:rPr>
+                <w:noProof/>
+                <w:webHidden/>
+              </w:rPr>
+              <w:fldChar w:fldCharType="end"/>
+            </w:r>
+          </w:hyperlink>
+        </w:p>
+        <w:p>
+          <w:pPr>
+            <w:pStyle w:val="TOC3"/>
+            <w:tabs>
+              <w:tab w:val="right" w:leader="dot" w:pos="9016"/>
+            </w:tabs>
+            <w:rPr>
+              <w:rFonts w:eastAsiaTheme="minorEastAsia"/>
+              <w:noProof/>
+              <w:lang w:eastAsia="en-AU"/>
+            </w:rPr>
+          </w:pPr>
+          <w:hyperlink w:anchor="_Toc60489085" w:history="1">
+            <w:r>
+              <w:rPr>
+                <w:rStyle w:val="Hyperlink"/>
+                <w:noProof/>
+              </w:rPr>
+              <w:t>Running the analysis</w:t>
+            </w:r>
+            <w:r>
+              <w:rPr>
+                <w:noProof/>
+                <w:webHidden/>
+              </w:rPr>
+              <w:tab/>
+            </w:r>
+            <w:r>
+              <w:rPr>
+                <w:noProof/>
+                <w:webHidden/>
+              </w:rPr>
+              <w:fldChar w:fldCharType="begin"/>
+            </w:r>
+            <w:r>
+              <w:rPr>
+                <w:noProof/>
+                <w:webHidden/>
+              </w:rPr>
+              <w:instrText xml:space="preserve"> PAGEREF _Toc60489085 \h </w:instrText>
+            </w:r>
+            <w:r>
+              <w:rPr>
+                <w:noProof/>
+                <w:webHidden/>
+              </w:rPr>
+            </w:r>
+            <w:r>
+              <w:rPr>
+                <w:noProof/>
+                <w:webHidden/>
+              </w:rPr>
+              <w:fldChar w:fldCharType="separate"/>
+            </w:r>
+            <w:r>
+              <w:rPr>
+                <w:noProof/>
+                <w:webHidden/>
+              </w:rPr>
+              <w:t>3</w:t>
+            </w:r>
+            <w:r>
+              <w:rPr>
+                <w:noProof/>
+                <w:webHidden/>
+              </w:rPr>
+              <w:fldChar w:fldCharType="end"/>
+            </w:r>
+          </w:hyperlink>
+        </w:p>
+        <w:p>
+          <w:pPr>
+            <w:pStyle w:val="TOC3"/>
+            <w:tabs>
+              <w:tab w:val="right" w:leader="dot" w:pos="9016"/>
+            </w:tabs>
+            <w:rPr>
+              <w:rFonts w:eastAsiaTheme="minorEastAsia"/>
+              <w:noProof/>
+              <w:lang w:eastAsia="en-AU"/>
+            </w:rPr>
+          </w:pPr>
+          <w:hyperlink w:anchor="_Toc60489086" w:history="1">
+            <w:r>
+              <w:rPr>
+                <w:rStyle w:val="Hyperlink"/>
+                <w:noProof/>
+              </w:rPr>
+              <w:t>Processing the analysis output using Python</w:t>
+            </w:r>
+            <w:r>
+              <w:rPr>
+                <w:noProof/>
+                <w:webHidden/>
+              </w:rPr>
+              <w:tab/>
+            </w:r>
+            <w:r>
+              <w:rPr>
+                <w:noProof/>
+                <w:webHidden/>
+              </w:rPr>
+              <w:fldChar w:fldCharType="begin"/>
+            </w:r>
+            <w:r>
+              <w:rPr>
+                <w:noProof/>
+                <w:webHidden/>
+              </w:rPr>
+              <w:instrText xml:space="preserve"> PAGEREF _Toc60489086 \h </w:instrText>
+            </w:r>
+            <w:r>
+              <w:rPr>
+                <w:noProof/>
+                <w:webHidden/>
+              </w:rPr>
+            </w:r>
+            <w:r>
+              <w:rPr>
+                <w:noProof/>
+                <w:webHidden/>
+              </w:rPr>
+              <w:fldChar w:fldCharType="separate"/>
+            </w:r>
+            <w:r>
+              <w:rPr>
+                <w:noProof/>
+                <w:webHidden/>
+              </w:rPr>
+              <w:t>3</w:t>
+            </w:r>
+            <w:r>
+              <w:rPr>
+                <w:noProof/>
+                <w:webHidden/>
+              </w:rPr>
+              <w:fldChar w:fldCharType="end"/>
+            </w:r>
+          </w:hyperlink>
+        </w:p>
+        <w:p>
+          <w:pPr>
+            <w:pStyle w:val="TOC3"/>
+            <w:tabs>
+              <w:tab w:val="right" w:leader="dot" w:pos="9016"/>
+            </w:tabs>
+            <w:rPr>
+              <w:rFonts w:eastAsiaTheme="minorEastAsia"/>
+              <w:noProof/>
+              <w:lang w:eastAsia="en-AU"/>
+            </w:rPr>
+          </w:pPr>
+          <w:hyperlink w:anchor="_Toc60489087" w:history="1">
+            <w:r>
+              <w:rPr>
+                <w:rStyle w:val="Hyperlink"/>
+                <w:noProof/>
+              </w:rPr>
+              <w:t>Problem with more than three entities</w:t>
+            </w:r>
+            <w:r>
+              <w:rPr>
+                <w:noProof/>
+                <w:webHidden/>
+              </w:rPr>
+              <w:tab/>
+            </w:r>
+            <w:r>
+              <w:rPr>
+                <w:noProof/>
+                <w:webHidden/>
+              </w:rPr>
+              <w:fldChar w:fldCharType="begin"/>
+            </w:r>
+            <w:r>
+              <w:rPr>
+                <w:noProof/>
+                <w:webHidden/>
+              </w:rPr>
+              <w:instrText xml:space="preserve"> PAGEREF _Toc60489087 \h </w:instrText>
+            </w:r>
+            <w:r>
+              <w:rPr>
+                <w:noProof/>
+                <w:webHidden/>
+              </w:rPr>
+            </w:r>
+            <w:r>
+              <w:rPr>
+                <w:noProof/>
+                <w:webHidden/>
+              </w:rPr>
+              <w:fldChar w:fldCharType="separate"/>
+            </w:r>
+            <w:r>
+              <w:rPr>
+                <w:noProof/>
+                <w:webHidden/>
+              </w:rPr>
+              <w:t>4</w:t>
+            </w:r>
+            <w:r>
+              <w:rPr>
+                <w:noProof/>
+                <w:webHidden/>
+              </w:rPr>
+              <w:fldChar w:fldCharType="end"/>
+            </w:r>
+          </w:hyperlink>
+        </w:p>
+        <w:p>
+          <w:pPr>
+            <w:pStyle w:val="TOC3"/>
+            <w:tabs>
+              <w:tab w:val="right" w:leader="dot" w:pos="9016"/>
+            </w:tabs>
+            <w:rPr>
+              <w:rFonts w:eastAsiaTheme="minorEastAsia"/>
+              <w:noProof/>
+              <w:lang w:eastAsia="en-AU"/>
+            </w:rPr>
+          </w:pPr>
+          <w:hyperlink w:anchor="_Toc60489088" w:history="1">
+            <w:r>
+              <w:rPr>
+                <w:rStyle w:val="Hyperlink"/>
+                <w:noProof/>
+              </w:rPr>
+              <w:t>Problem with entities list</w:t>
+            </w:r>
+            <w:r>
+              <w:rPr>
+                <w:noProof/>
+                <w:webHidden/>
+              </w:rPr>
+              <w:tab/>
+            </w:r>
+            <w:r>
+              <w:rPr>
+                <w:noProof/>
+                <w:webHidden/>
+              </w:rPr>
+              <w:fldChar w:fldCharType="begin"/>
+            </w:r>
+            <w:r>
+              <w:rPr>
+                <w:noProof/>
+                <w:webHidden/>
+              </w:rPr>
+              <w:instrText xml:space="preserve"> PAGEREF _Toc60489088 \h </w:instrText>
+            </w:r>
+            <w:r>
+              <w:rPr>
+                <w:noProof/>
+                <w:webHidden/>
+              </w:rPr>
+            </w:r>
+            <w:r>
+              <w:rPr>
+                <w:noProof/>
+                <w:webHidden/>
+              </w:rPr>
+              <w:fldChar w:fldCharType="separate"/>
+            </w:r>
+            <w:r>
+              <w:rPr>
+                <w:noProof/>
+                <w:webHidden/>
+              </w:rPr>
+              <w:t>4</w:t>
+            </w:r>
+            <w:r>
+              <w:rPr>
+                <w:noProof/>
+                <w:webHidden/>
+              </w:rPr>
+              <w:fldChar w:fldCharType="end"/>
+            </w:r>
+          </w:hyperlink>
+        </w:p>
+        <w:p>
+          <w:pPr>
+            <w:pStyle w:val="TOC3"/>
+            <w:tabs>
+              <w:tab w:val="right" w:leader="dot" w:pos="9016"/>
+            </w:tabs>
+            <w:rPr>
+              <w:rFonts w:eastAsiaTheme="minorEastAsia"/>
+              <w:noProof/>
+              <w:lang w:eastAsia="en-AU"/>
+            </w:rPr>
+          </w:pPr>
+          <w:hyperlink w:anchor="_Toc60489089" w:history="1">
+            <w:r>
+              <w:rPr>
+                <w:rStyle w:val="Hyperlink"/>
+                <w:noProof/>
+              </w:rPr>
+              <w:t>Problem with offsets</w:t>
+            </w:r>
+            <w:r>
+              <w:rPr>
+                <w:noProof/>
+                <w:webHidden/>
+              </w:rPr>
+              <w:tab/>
+            </w:r>
+            <w:r>
+              <w:rPr>
+                <w:noProof/>
+                <w:webHidden/>
+              </w:rPr>
+              <w:fldChar w:fldCharType="begin"/>
+            </w:r>
+            <w:r>
+              <w:rPr>
+                <w:noProof/>
+                <w:webHidden/>
+              </w:rPr>
+              <w:instrText xml:space="preserve"> PAGEREF _Toc60489089 \h </w:instrText>
+            </w:r>
+            <w:r>
+              <w:rPr>
+                <w:noProof/>
+                <w:webHidden/>
+              </w:rPr>
+            </w:r>
+            <w:r>
+              <w:rPr>
+                <w:noProof/>
+                <w:webHidden/>
+              </w:rPr>
+              <w:fldChar w:fldCharType="separate"/>
+            </w:r>
+            <w:r>
+              <w:rPr>
+                <w:noProof/>
+                <w:webHidden/>
+              </w:rPr>
+              <w:t>4</w:t>
+            </w:r>
+            <w:r>
+              <w:rPr>
+                <w:noProof/>
+                <w:webHidden/>
+              </w:rPr>
+              <w:fldChar w:fldCharType="end"/>
+            </w:r>
+          </w:hyperlink>
+        </w:p>
+        <w:p>
+          <w:pPr>
+            <w:pStyle w:val="TOC3"/>
+            <w:tabs>
+              <w:tab w:val="right" w:leader="dot" w:pos="9016"/>
+            </w:tabs>
+            <w:rPr>
+              <w:rFonts w:eastAsiaTheme="minorEastAsia"/>
+              <w:noProof/>
+              <w:lang w:eastAsia="en-AU"/>
+            </w:rPr>
+          </w:pPr>
+          <w:hyperlink w:anchor="_Toc60489090" w:history="1">
+            <w:r>
+              <w:rPr>
+                <w:rStyle w:val="Hyperlink"/>
+                <w:noProof/>
+              </w:rPr>
+              <w:t>Problem with identification</w:t>
+            </w:r>
+            <w:r>
+              <w:rPr>
+                <w:noProof/>
+                <w:webHidden/>
+              </w:rPr>
+              <w:tab/>
+            </w:r>
+            <w:r>
+              <w:rPr>
+                <w:noProof/>
+                <w:webHidden/>
+              </w:rPr>
+              <w:fldChar w:fldCharType="begin"/>
+            </w:r>
+            <w:r>
+              <w:rPr>
+                <w:noProof/>
+                <w:webHidden/>
+              </w:rPr>
+              <w:instrText xml:space="preserve"> PAGEREF _Toc60489090 \h </w:instrText>
+            </w:r>
+            <w:r>
+              <w:rPr>
+                <w:noProof/>
+                <w:webHidden/>
+              </w:rPr>
+            </w:r>
+            <w:r>
+              <w:rPr>
+                <w:noProof/>
+                <w:webHidden/>
+              </w:rPr>
+              <w:fldChar w:fldCharType="separate"/>
+            </w:r>
+            <w:r>
+              <w:rPr>
+                <w:noProof/>
+                <w:webHidden/>
+              </w:rPr>
+              <w:t>4</w:t>
+            </w:r>
+            <w:r>
+              <w:rPr>
+                <w:noProof/>
+                <w:webHidden/>
+              </w:rPr>
+              <w:fldChar w:fldCharType="end"/>
+            </w:r>
+          </w:hyperlink>
+        </w:p>
+        <w:p>
+          <w:pPr>
+            <w:pStyle w:val="TOC3"/>
+            <w:tabs>
+              <w:tab w:val="right" w:leader="dot" w:pos="9016"/>
+            </w:tabs>
+            <w:rPr>
+              <w:rFonts w:eastAsiaTheme="minorEastAsia"/>
+              <w:noProof/>
+              <w:lang w:eastAsia="en-AU"/>
+            </w:rPr>
+          </w:pPr>
+          <w:hyperlink w:anchor="_Toc60489091" w:history="1">
+            <w:r>
+              <w:rPr>
+                <w:rStyle w:val="Hyperlink"/>
+                <w:noProof/>
+              </w:rPr>
+              <w:t>Misspellings are recognised</w:t>
+            </w:r>
+            <w:r>
+              <w:rPr>
+                <w:noProof/>
+                <w:webHidden/>
+              </w:rPr>
+              <w:tab/>
+            </w:r>
+            <w:r>
+              <w:rPr>
+                <w:noProof/>
+                <w:webHidden/>
+              </w:rPr>
+              <w:fldChar w:fldCharType="begin"/>
+            </w:r>
+            <w:r>
+              <w:rPr>
+                <w:noProof/>
+                <w:webHidden/>
+              </w:rPr>
+              <w:instrText xml:space="preserve"> PAGEREF _Toc60489091 \h </w:instrText>
+            </w:r>
+            <w:r>
+              <w:rPr>
+                <w:noProof/>
+                <w:webHidden/>
+              </w:rPr>
+            </w:r>
+            <w:r>
+              <w:rPr>
+                <w:noProof/>
+                <w:webHidden/>
+              </w:rPr>
+              <w:fldChar w:fldCharType="separate"/>
+            </w:r>
+            <w:r>
+              <w:rPr>
+                <w:noProof/>
+                <w:webHidden/>
+              </w:rPr>
+              <w:t>4</w:t>
+            </w:r>
+            <w:r>
+              <w:rPr>
+                <w:noProof/>
+                <w:webHidden/>
+              </w:rPr>
+              <w:fldChar w:fldCharType="end"/>
+            </w:r>
+          </w:hyperlink>
+        </w:p>
+        <w:p>
+          <w:pPr>
+            <w:pStyle w:val="TOC3"/>
+            <w:tabs>
+              <w:tab w:val="right" w:leader="dot" w:pos="9016"/>
+            </w:tabs>
+            <w:rPr>
+              <w:rFonts w:eastAsiaTheme="minorEastAsia"/>
+              <w:noProof/>
+              <w:lang w:eastAsia="en-AU"/>
+            </w:rPr>
+          </w:pPr>
+          <w:hyperlink w:anchor="_Toc60489092" w:history="1">
+            <w:r>
+              <w:rPr>
+                <w:rStyle w:val="Hyperlink"/>
+                <w:noProof/>
+              </w:rPr>
+              <w:t>Processing the results</w:t>
+            </w:r>
+            <w:r>
+              <w:rPr>
+                <w:noProof/>
+                <w:webHidden/>
+              </w:rPr>
+              <w:tab/>
+            </w:r>
+            <w:r>
+              <w:rPr>
+                <w:noProof/>
+                <w:webHidden/>
+              </w:rPr>
+              <w:fldChar w:fldCharType="begin"/>
+            </w:r>
+            <w:r>
+              <w:rPr>
+                <w:noProof/>
+                <w:webHidden/>
+              </w:rPr>
+              <w:instrText xml:space="preserve"> PAGEREF _Toc60489092 \h </w:instrText>
+            </w:r>
+            <w:r>
+              <w:rPr>
+                <w:noProof/>
+                <w:webHidden/>
+              </w:rPr>
+            </w:r>
+            <w:r>
+              <w:rPr>
+                <w:noProof/>
+                <w:webHidden/>
+              </w:rPr>
+              <w:fldChar w:fldCharType="separate"/>
+            </w:r>
+            <w:r>
+              <w:rPr>
+                <w:noProof/>
+                <w:webHidden/>
+              </w:rPr>
+              <w:t>4</w:t>
+            </w:r>
+            <w:r>
+              <w:rPr>
+                <w:noProof/>
+                <w:webHidden/>
+              </w:rPr>
+              <w:fldChar w:fldCharType="end"/>
+            </w:r>
+          </w:hyperlink>
+        </w:p>
+        <w:p>
+          <w:pPr>
+            <w:pStyle w:val="TOC1"/>
+            <w:tabs>
+              <w:tab w:val="right" w:leader="dot" w:pos="9016"/>
+            </w:tabs>
+            <w:rPr>
+              <w:rFonts w:eastAsiaTheme="minorEastAsia"/>
+              <w:noProof/>
+              <w:lang w:eastAsia="en-AU"/>
+            </w:rPr>
+          </w:pPr>
+          <w:hyperlink w:anchor="_Toc60489093" w:history="1">
+            <w:r>
+              <w:rPr>
+                <w:rStyle w:val="Hyperlink"/>
+                <w:noProof/>
+              </w:rPr>
+              <w:t>APPENDIX</w:t>
+            </w:r>
+            <w:r>
+              <w:rPr>
+                <w:noProof/>
+                <w:webHidden/>
+              </w:rPr>
+              <w:tab/>
+            </w:r>
+            <w:r>
+              <w:rPr>
+                <w:noProof/>
+                <w:webHidden/>
+              </w:rPr>
+              <w:fldChar w:fldCharType="begin"/>
+            </w:r>
+            <w:r>
+              <w:rPr>
+                <w:noProof/>
+                <w:webHidden/>
+              </w:rPr>
+              <w:instrText xml:space="preserve"> PAGEREF _Toc60489093 \h </w:instrText>
+            </w:r>
+            <w:r>
+              <w:rPr>
+                <w:noProof/>
+                <w:webHidden/>
+              </w:rPr>
+            </w:r>
+            <w:r>
+              <w:rPr>
+                <w:noProof/>
+                <w:webHidden/>
+              </w:rPr>
+              <w:fldChar w:fldCharType="separate"/>
+            </w:r>
+            <w:r>
+              <w:rPr>
+                <w:noProof/>
+                <w:webHidden/>
+              </w:rPr>
+              <w:t>5</w:t>
+            </w:r>
+            <w:r>
+              <w:rPr>
+                <w:noProof/>
+                <w:webHidden/>
+              </w:rPr>
+              <w:fldChar w:fldCharType="end"/>
+            </w:r>
+          </w:hyperlink>
+        </w:p>
+        <w:p>
+          <w:pPr>
+            <w:pStyle w:val="TOC2"/>
+            <w:tabs>
+              <w:tab w:val="left" w:pos="660"/>
+              <w:tab w:val="right" w:leader="dot" w:pos="9016"/>
+            </w:tabs>
+            <w:rPr>
+              <w:rFonts w:eastAsiaTheme="minorEastAsia"/>
+              <w:noProof/>
+              <w:lang w:eastAsia="en-AU"/>
+            </w:rPr>
+          </w:pPr>
+          <w:hyperlink w:anchor="_Toc60489094" w:history="1">
+            <w:r>
+              <w:rPr>
+                <w:rStyle w:val="Hyperlink"/>
+                <w:rFonts w:ascii="Symbol" w:hAnsi="Symbol"/>
+                <w:noProof/>
+              </w:rPr>
+              <w:t></w:t>
+            </w:r>
+            <w:r>
+              <w:rPr>
+                <w:rFonts w:eastAsiaTheme="minorEastAsia"/>
+                <w:noProof/>
+                <w:lang w:eastAsia="en-AU"/>
+              </w:rPr>
+              <w:tab/>
+            </w:r>
+            <w:r>
+              <w:rPr>
+                <w:rStyle w:val="Hyperlink"/>
+                <w:noProof/>
+              </w:rPr>
+              <w:t>The issue of not recognising multiple entities in the same doc.</w:t>
+            </w:r>
+            <w:r>
+              <w:rPr>
+                <w:noProof/>
+                <w:webHidden/>
+              </w:rPr>
+              <w:tab/>
+            </w:r>
+            <w:r>
+              <w:rPr>
+                <w:noProof/>
+                <w:webHidden/>
+              </w:rPr>
+              <w:fldChar w:fldCharType="begin"/>
+            </w:r>
+            <w:r>
+              <w:rPr>
+                <w:noProof/>
+                <w:webHidden/>
+              </w:rPr>
+              <w:instrText xml:space="preserve"> PAGEREF _Toc60489094 \h </w:instrText>
+            </w:r>
+            <w:r>
+              <w:rPr>
+                <w:noProof/>
+                <w:webHidden/>
+              </w:rPr>
+            </w:r>
+            <w:r>
+              <w:rPr>
+                <w:noProof/>
+                <w:webHidden/>
+              </w:rPr>
+              <w:fldChar w:fldCharType="separate"/>
+            </w:r>
+            <w:r>
+              <w:rPr>
+                <w:noProof/>
+                <w:webHidden/>
+              </w:rPr>
+              <w:t>5</w:t>
+            </w:r>
+            <w:r>
+              <w:rPr>
+                <w:noProof/>
+                <w:webHidden/>
+              </w:rPr>
+              <w:fldChar w:fldCharType="end"/>
+            </w:r>
+          </w:hyperlink>
+        </w:p>
+        <w:p>
+          <w:pPr>
+            <w:pStyle w:val="TOC2"/>
+            <w:tabs>
+              <w:tab w:val="left" w:pos="660"/>
+              <w:tab w:val="right" w:leader="dot" w:pos="9016"/>
+            </w:tabs>
+            <w:rPr>
+              <w:rFonts w:eastAsiaTheme="minorEastAsia"/>
+              <w:noProof/>
+              <w:lang w:eastAsia="en-AU"/>
+            </w:rPr>
+          </w:pPr>
+          <w:hyperlink w:anchor="_Toc60489095" w:history="1">
+            <w:r>
+              <w:rPr>
+                <w:rStyle w:val="Hyperlink"/>
+                <w:rFonts w:ascii="Symbol" w:hAnsi="Symbol"/>
+                <w:noProof/>
+              </w:rPr>
+              <w:t></w:t>
+            </w:r>
+            <w:r>
+              <w:rPr>
+                <w:rFonts w:eastAsiaTheme="minorEastAsia"/>
+                <w:noProof/>
+                <w:lang w:eastAsia="en-AU"/>
+              </w:rPr>
+              <w:tab/>
+            </w:r>
+            <w:r>
+              <w:rPr>
+                <w:rStyle w:val="Hyperlink"/>
+                <w:noProof/>
+              </w:rPr>
+              <w:t>The issue of spelling mistakes.</w:t>
+            </w:r>
+            <w:r>
+              <w:rPr>
+                <w:noProof/>
+                <w:webHidden/>
+              </w:rPr>
+              <w:tab/>
+            </w:r>
+            <w:r>
+              <w:rPr>
+                <w:noProof/>
+                <w:webHidden/>
+              </w:rPr>
+              <w:fldChar w:fldCharType="begin"/>
+            </w:r>
+            <w:r>
+              <w:rPr>
+                <w:noProof/>
+                <w:webHidden/>
+              </w:rPr>
+              <w:instrText xml:space="preserve"> PAGEREF _Toc60489095 \h </w:instrText>
+            </w:r>
+            <w:r>
+              <w:rPr>
+                <w:noProof/>
+                <w:webHidden/>
+              </w:rPr>
+            </w:r>
+            <w:r>
+              <w:rPr>
+                <w:noProof/>
+                <w:webHidden/>
+              </w:rPr>
+              <w:fldChar w:fldCharType="separate"/>
+            </w:r>
+            <w:r>
+              <w:rPr>
+                <w:noProof/>
+                <w:webHidden/>
+              </w:rPr>
+              <w:t>5</w:t>
+            </w:r>
+            <w:r>
+              <w:rPr>
+                <w:noProof/>
+                <w:webHidden/>
+              </w:rPr>
+              <w:fldChar w:fldCharType="end"/>
+            </w:r>
+          </w:hyperlink>
+        </w:p>
+        <w:p>
+          <w:r>
+            <w:rPr>
+              <w:b/>
+              <w:bCs/>
+              <w:noProof/>
+            </w:rPr>
+            <w:fldChar w:fldCharType="end"/>
+          </w:r>
+        </w:p>
+      </w:sdtContent>
+    </w:sdt>
+    <w:p>
+      <w:pPr>
+        <w:rPr>
+          <w:rFonts w:eastAsiaTheme="majorEastAsia" w:cstheme="minorHAnsi"/>
+          <w:b/>
+          <w:bCs/>
+          <w:color w:val="2F5496" w:themeColor="accent1" w:themeShade="BF"/>
+          <w:sz w:val="40"/>
+          <w:szCs w:val="40"/>
+        </w:rPr>
+      </w:pPr>
+      <w:r>
+        <w:br w:type="page"/>
+      </w:r>
+    </w:p>
     <w:p>
       <w:pPr>
         <w:pStyle w:val="Heading1"/>
       </w:pPr>
-      <w:r>
-        <w:t xml:space="preserve">AWS Comprehend Analysis </w:t>
+      <w:bookmarkStart w:id="0" w:name="_Toc60489080"/>
+      <w:r>
+        <w:lastRenderedPageBreak/>
+        <w:t>AWS Comprehend Analysis</w:t>
+      </w:r>
+      <w:bookmarkEnd w:id="0"/>
+      <w:r>
+        <w:t xml:space="preserve"> </w:t>
       </w:r>
     </w:p>
     <w:p>
       <w:pPr>
         <w:pStyle w:val="Heading2"/>
       </w:pPr>
+      <w:bookmarkStart w:id="1" w:name="_Toc60489081"/>
       <w:r>
         <w:t>Detecting custom entities in documents</w:t>
       </w:r>
+      <w:bookmarkEnd w:id="1"/>
     </w:p>
     <w:p>
       <w:pPr>
@@ -52,7 +1279,7 @@
       <w:r>
         <w:t xml:space="preserve"> of spacy (</w:t>
       </w:r>
-      <w:hyperlink r:id="rId5" w:history="1">
+      <w:hyperlink r:id="rId8" w:history="1">
         <w:r>
           <w:rPr>
             <w:rStyle w:val="Hyperlink"/>
@@ -125,9 +1352,11 @@
       <w:pPr>
         <w:pStyle w:val="Heading3"/>
       </w:pPr>
+      <w:bookmarkStart w:id="2" w:name="_Toc60489082"/>
       <w:r>
         <w:t>More info</w:t>
       </w:r>
+      <w:bookmarkEnd w:id="2"/>
     </w:p>
     <w:p>
       <w:pPr>
@@ -136,7 +1365,7 @@
       <w:r>
         <w:t xml:space="preserve">See this </w:t>
       </w:r>
-      <w:hyperlink r:id="rId6" w:history="1">
+      <w:hyperlink r:id="rId9" w:history="1">
         <w:r>
           <w:rPr>
             <w:rStyle w:val="Hyperlink"/>
@@ -170,12 +1399,14 @@
       <w:pPr>
         <w:pStyle w:val="Heading3"/>
       </w:pPr>
+      <w:bookmarkStart w:id="3" w:name="_Toc60489083"/>
       <w:r>
         <w:t xml:space="preserve">Detecting and masking </w:t>
       </w:r>
       <w:r>
         <w:t>custom entities in documents</w:t>
       </w:r>
+      <w:bookmarkEnd w:id="3"/>
     </w:p>
     <w:p>
       <w:pPr>
@@ -208,12 +1439,22 @@
         </w:rPr>
         <w:t>brands.csv:</w:t>
       </w:r>
+      <w:r>
+        <w:rPr>
+          <w:b/>
+          <w:bCs/>
+        </w:rPr>
+        <w:t xml:space="preserve"> Table 1</w:t>
+      </w:r>
     </w:p>
     <w:p>
       <w:pPr>
         <w:jc w:val="both"/>
       </w:pPr>
       <w:r>
+        <w:rPr>
+          <w:noProof/>
+        </w:rPr>
         <w:drawing>
           <wp:inline distT="0" distB="0" distL="0" distR="0" wp14:anchorId="457B5510" wp14:editId="277B33AF">
             <wp:extent cx="2448267" cy="809738"/>
@@ -230,7 +1471,7 @@
                     <pic:cNvPicPr/>
                   </pic:nvPicPr>
                   <pic:blipFill>
-                    <a:blip r:embed="rId7"/>
+                    <a:blip r:embed="rId10"/>
                     <a:stretch>
                       <a:fillRect/>
                     </a:stretch>
@@ -281,19 +1522,27 @@
         </w:rPr>
         <w:t>vs4.csv:</w:t>
       </w:r>
-    </w:p>
-    <w:p>
-      <w:pPr>
-        <w:jc w:val="both"/>
+      <w:r>
         <w:rPr>
           <w:b/>
           <w:bCs/>
         </w:rPr>
-      </w:pPr>
-      <w:r>
+        <w:t xml:space="preserve"> Table 2</w:t>
+      </w:r>
+    </w:p>
+    <w:p>
+      <w:pPr>
+        <w:jc w:val="both"/>
         <w:rPr>
           <w:b/>
           <w:bCs/>
+        </w:rPr>
+      </w:pPr>
+      <w:r>
+        <w:rPr>
+          <w:b/>
+          <w:bCs/>
+          <w:noProof/>
         </w:rPr>
         <w:drawing>
           <wp:inline distT="0" distB="0" distL="0" distR="0" wp14:anchorId="6B70CD6F" wp14:editId="6A1CD6F7">
@@ -311,7 +1560,7 @@
                     <pic:cNvPicPr/>
                   </pic:nvPicPr>
                   <pic:blipFill>
-                    <a:blip r:embed="rId8"/>
+                    <a:blip r:embed="rId11"/>
                     <a:stretch>
                       <a:fillRect/>
                     </a:stretch>
@@ -341,19 +1590,18 @@
       <w:pPr>
         <w:pStyle w:val="Heading3"/>
       </w:pPr>
+      <w:bookmarkStart w:id="4" w:name="_Toc60489084"/>
       <w:r>
         <w:t>Training the model</w:t>
       </w:r>
+      <w:bookmarkEnd w:id="4"/>
     </w:p>
     <w:p>
       <w:pPr>
         <w:jc w:val="both"/>
       </w:pPr>
       <w:r>
-        <w:t xml:space="preserve">The first step in the analysis is training the model with the entity list and training doc. Quick steps are given below. For details, see </w:t>
-      </w:r>
-      <w:r>
-        <w:t>‘</w:t>
+        <w:t>The first step in the analysis is training the model with the entity list and training doc. Quick steps are given below. For details, see ‘</w:t>
       </w:r>
       <w:r>
         <w:t>AWS Comprehend Tutorial.docx</w:t>
@@ -377,10 +1625,9 @@
         </w:numPr>
       </w:pPr>
       <w:r>
-        <w:lastRenderedPageBreak/>
         <w:t xml:space="preserve">Launch </w:t>
       </w:r>
-      <w:hyperlink r:id="rId9" w:anchor="welcome" w:history="1">
+      <w:hyperlink r:id="rId12" w:anchor="welcome" w:history="1">
         <w:r>
           <w:rPr>
             <w:rStyle w:val="Hyperlink"/>
@@ -398,6 +1645,7 @@
         </w:numPr>
       </w:pPr>
       <w:r>
+        <w:lastRenderedPageBreak/>
         <w:t>Click ‘Analysis jobs | Create job’</w:t>
       </w:r>
     </w:p>
@@ -424,7 +1672,7 @@
       <w:r>
         <w:t>This will open up a ‘Select recogniser’ dropdown plus a link to ‘</w:t>
       </w:r>
-      <w:hyperlink r:id="rId10" w:anchor="create-custom-entity-recognizer" w:history="1">
+      <w:hyperlink r:id="rId13" w:anchor="create-custom-entity-recognizer" w:history="1">
         <w:r>
           <w:rPr>
             <w:rStyle w:val="Hyperlink"/>
@@ -539,19 +1787,18 @@
       <w:pPr>
         <w:pStyle w:val="Heading3"/>
       </w:pPr>
+      <w:bookmarkStart w:id="5" w:name="_Toc60489085"/>
       <w:r>
         <w:t>Running the analysis</w:t>
       </w:r>
+      <w:bookmarkEnd w:id="5"/>
     </w:p>
     <w:p>
       <w:pPr>
         <w:jc w:val="both"/>
       </w:pPr>
       <w:r>
-        <w:t xml:space="preserve">Running the job is as described in </w:t>
-      </w:r>
-      <w:r>
-        <w:t>‘</w:t>
+        <w:t>Running the job is as described in ‘</w:t>
       </w:r>
       <w:r>
         <w:t>AWS Comprehend Tutorial.docx</w:t>
@@ -579,201 +1826,14 @@
         <w:jc w:val="both"/>
       </w:pPr>
       <w:r>
+        <w:rPr>
+          <w:noProof/>
+        </w:rPr>
         <w:drawing>
           <wp:inline distT="0" distB="0" distL="0" distR="0" wp14:anchorId="7C613F5A" wp14:editId="5BFD46CA">
             <wp:extent cx="5731510" cy="1111250"/>
             <wp:effectExtent l="0" t="0" r="2540" b="0"/>
             <wp:docPr id="4" name="Picture 4"/>
-            <wp:cNvGraphicFramePr>
-              <a:graphicFrameLocks xmlns:a="http://schemas.openxmlformats.org/drawingml/2006/main" noChangeAspect="1"/>
-            </wp:cNvGraphicFramePr>
-            <a:graphic xmlns:a="http://schemas.openxmlformats.org/drawingml/2006/main">
-              <a:graphicData uri="http://schemas.openxmlformats.org/drawingml/2006/picture">
-                <pic:pic xmlns:pic="http://schemas.openxmlformats.org/drawingml/2006/picture">
-                  <pic:nvPicPr>
-                    <pic:cNvPr id="1" name=""/>
-                    <pic:cNvPicPr/>
-                  </pic:nvPicPr>
-                  <pic:blipFill>
-                    <a:blip r:embed="rId11"/>
-                    <a:stretch>
-                      <a:fillRect/>
-                    </a:stretch>
-                  </pic:blipFill>
-                  <pic:spPr>
-                    <a:xfrm>
-                      <a:off x="0" y="0"/>
-                      <a:ext cx="5731510" cy="1111250"/>
-                    </a:xfrm>
-                    <a:prstGeom prst="rect">
-                      <a:avLst/>
-                    </a:prstGeom>
-                  </pic:spPr>
-                </pic:pic>
-              </a:graphicData>
-            </a:graphic>
-          </wp:inline>
-        </w:drawing>
-      </w:r>
-    </w:p>
-    <w:p>
-      <w:pPr>
-        <w:jc w:val="both"/>
-      </w:pPr>
-      <w:r>
-        <w:t xml:space="preserve">Extract the output as </w:t>
-      </w:r>
-      <w:r>
-        <w:rPr>
-          <w:b/>
-          <w:bCs/>
-          <w:noProof/>
-        </w:rPr>
-        <w:t>‘</w:t>
-      </w:r>
-      <w:r>
-        <w:rPr>
-          <w:b/>
-          <w:bCs/>
-          <w:noProof/>
-        </w:rPr>
-        <w:t>entities_output</w:t>
-      </w:r>
-      <w:r>
-        <w:rPr>
-          <w:b/>
-          <w:bCs/>
-          <w:noProof/>
-        </w:rPr>
-        <w:t>’</w:t>
-      </w:r>
-      <w:r>
-        <w:t xml:space="preserve"> (name is unchangeable) and uploaded to </w:t>
-      </w:r>
-      <w:r>
-        <w:rPr>
-          <w:b/>
-          <w:bCs/>
-        </w:rPr>
-        <w:t>S3/</w:t>
-      </w:r>
-      <w:r>
-        <w:rPr>
-          <w:b/>
-          <w:bCs/>
-        </w:rPr>
-        <w:t>entities-results/</w:t>
-      </w:r>
-      <w:r>
-        <w:rPr>
-          <w:b/>
-          <w:bCs/>
-        </w:rPr>
-        <w:t xml:space="preserve"> </w:t>
-      </w:r>
-      <w:r>
-        <w:t>(name unchangeable).</w:t>
-      </w:r>
-    </w:p>
-    <w:p>
-      <w:pPr>
-        <w:jc w:val="both"/>
-      </w:pPr>
-      <w:r>
-        <w:t xml:space="preserve">Go to the </w:t>
-      </w:r>
-      <w:hyperlink r:id="rId12" w:anchor="catalog:tab=crawlers" w:history="1">
-        <w:r>
-          <w:rPr>
-            <w:rStyle w:val="Hyperlink"/>
-          </w:rPr>
-          <w:t>AWS Glue</w:t>
-        </w:r>
-      </w:hyperlink>
-      <w:r>
-        <w:t xml:space="preserve"> and create and/or run a crawler. See </w:t>
-      </w:r>
-      <w:r>
-        <w:t>‘</w:t>
-      </w:r>
-      <w:r>
-        <w:t>AWS Comprehend Tutorial.docx</w:t>
-      </w:r>
-      <w:r>
-        <w:t xml:space="preserve"> | </w:t>
-      </w:r>
-      <w:r>
-        <w:t>Load the Data into an AWS Glue Data Catalog</w:t>
-      </w:r>
-      <w:r>
-        <w:t>’</w:t>
-      </w:r>
-      <w:r>
-        <w:t xml:space="preserve"> for details.</w:t>
-      </w:r>
-    </w:p>
-    <w:p>
-      <w:pPr>
-        <w:pStyle w:val="Heading3"/>
-      </w:pPr>
-      <w:r>
-        <w:t>Processing the analysis output using Python</w:t>
-      </w:r>
-    </w:p>
-    <w:p>
-      <w:r>
-        <w:t xml:space="preserve">The output from the above Glue step is a database table </w:t>
-      </w:r>
-      <w:r>
-        <w:t>that has columns as below.</w:t>
-      </w:r>
-    </w:p>
-    <w:p>
-      <w:r>
-        <w:drawing>
-          <wp:inline distT="0" distB="0" distL="0" distR="0" wp14:anchorId="59E1E31D" wp14:editId="49D2C27A">
-            <wp:extent cx="4610743" cy="161948"/>
-            <wp:effectExtent l="0" t="0" r="0" b="9525"/>
-            <wp:docPr id="5" name="Picture 5"/>
-            <wp:cNvGraphicFramePr>
-              <a:graphicFrameLocks xmlns:a="http://schemas.openxmlformats.org/drawingml/2006/main" noChangeAspect="1"/>
-            </wp:cNvGraphicFramePr>
-            <a:graphic xmlns:a="http://schemas.openxmlformats.org/drawingml/2006/main">
-              <a:graphicData uri="http://schemas.openxmlformats.org/drawingml/2006/picture">
-                <pic:pic xmlns:pic="http://schemas.openxmlformats.org/drawingml/2006/picture">
-                  <pic:nvPicPr>
-                    <pic:cNvPr id="1" name=""/>
-                    <pic:cNvPicPr/>
-                  </pic:nvPicPr>
-                  <pic:blipFill>
-                    <a:blip r:embed="rId13"/>
-                    <a:stretch>
-                      <a:fillRect/>
-                    </a:stretch>
-                  </pic:blipFill>
-                  <pic:spPr>
-                    <a:xfrm>
-                      <a:off x="0" y="0"/>
-                      <a:ext cx="4610743" cy="161948"/>
-                    </a:xfrm>
-                    <a:prstGeom prst="rect">
-                      <a:avLst/>
-                    </a:prstGeom>
-                  </pic:spPr>
-                </pic:pic>
-              </a:graphicData>
-            </a:graphic>
-          </wp:inline>
-        </w:drawing>
-      </w:r>
-    </w:p>
-    <w:p>
-      <w:r>
-        <w:drawing>
-          <wp:inline distT="0" distB="0" distL="0" distR="0" wp14:anchorId="109CC703" wp14:editId="3E632B40">
-            <wp:extent cx="5731510" cy="573405"/>
-            <wp:effectExtent l="0" t="0" r="2540" b="0"/>
-            <wp:docPr id="6" name="Picture 6"/>
             <wp:cNvGraphicFramePr>
               <a:graphicFrameLocks xmlns:a="http://schemas.openxmlformats.org/drawingml/2006/main" noChangeAspect="1"/>
             </wp:cNvGraphicFramePr>
@@ -793,6 +1853,196 @@
                   <pic:spPr>
                     <a:xfrm>
                       <a:off x="0" y="0"/>
+                      <a:ext cx="5731510" cy="1111250"/>
+                    </a:xfrm>
+                    <a:prstGeom prst="rect">
+                      <a:avLst/>
+                    </a:prstGeom>
+                  </pic:spPr>
+                </pic:pic>
+              </a:graphicData>
+            </a:graphic>
+          </wp:inline>
+        </w:drawing>
+      </w:r>
+    </w:p>
+    <w:p>
+      <w:pPr>
+        <w:jc w:val="both"/>
+      </w:pPr>
+      <w:r>
+        <w:t xml:space="preserve">Extract the output as </w:t>
+      </w:r>
+      <w:r>
+        <w:rPr>
+          <w:b/>
+          <w:bCs/>
+          <w:noProof/>
+        </w:rPr>
+        <w:t>‘entities_output’</w:t>
+      </w:r>
+      <w:r>
+        <w:t xml:space="preserve"> (name is unchangeable) and uploaded to </w:t>
+      </w:r>
+      <w:r>
+        <w:rPr>
+          <w:b/>
+          <w:bCs/>
+        </w:rPr>
+        <w:t xml:space="preserve">S3/entities-results/ </w:t>
+      </w:r>
+      <w:r>
+        <w:t>(name unchangeable).</w:t>
+      </w:r>
+    </w:p>
+    <w:p>
+      <w:pPr>
+        <w:jc w:val="both"/>
+      </w:pPr>
+      <w:r>
+        <w:rPr>
+          <w:rStyle w:val="FootnoteReference"/>
+        </w:rPr>
+        <w:footnoteReference w:id="1"/>
+      </w:r>
+      <w:r>
+        <w:t xml:space="preserve">Go to the </w:t>
+      </w:r>
+      <w:hyperlink r:id="rId15" w:anchor="catalog:tab=crawlers" w:history="1">
+        <w:r>
+          <w:rPr>
+            <w:rStyle w:val="Hyperlink"/>
+          </w:rPr>
+          <w:t>AWS Glue</w:t>
+        </w:r>
+      </w:hyperlink>
+      <w:r>
+        <w:t xml:space="preserve"> and create and/or run a crawler. See ‘</w:t>
+      </w:r>
+      <w:r>
+        <w:t>AWS Comprehend Tutorial.docx</w:t>
+      </w:r>
+      <w:r>
+        <w:t xml:space="preserve"> | </w:t>
+      </w:r>
+      <w:r>
+        <w:t>Load the Data into an AWS Glue Data Catalog</w:t>
+      </w:r>
+      <w:r>
+        <w:t>’ for details.</w:t>
+      </w:r>
+    </w:p>
+    <w:p>
+      <w:pPr>
+        <w:pStyle w:val="Heading3"/>
+      </w:pPr>
+      <w:bookmarkStart w:id="6" w:name="_Toc60489086"/>
+      <w:r>
+        <w:t>Processing the analysis output using Python</w:t>
+      </w:r>
+      <w:bookmarkEnd w:id="6"/>
+    </w:p>
+    <w:p>
+      <w:r>
+        <w:t xml:space="preserve">The output from the above Glue step is a database table </w:t>
+      </w:r>
+      <w:r>
+        <w:t>that has columns as below.</w:t>
+      </w:r>
+    </w:p>
+    <w:p>
+      <w:pPr>
+        <w:rPr>
+          <w:b/>
+          <w:bCs/>
+        </w:rPr>
+      </w:pPr>
+      <w:r>
+        <w:rPr>
+          <w:b/>
+          <w:bCs/>
+        </w:rPr>
+        <w:t xml:space="preserve">Table </w:t>
+      </w:r>
+      <w:r>
+        <w:rPr>
+          <w:b/>
+          <w:bCs/>
+        </w:rPr>
+        <w:t>3</w:t>
+      </w:r>
+    </w:p>
+    <w:p>
+      <w:r>
+        <w:rPr>
+          <w:noProof/>
+        </w:rPr>
+        <w:drawing>
+          <wp:inline distT="0" distB="0" distL="0" distR="0" wp14:anchorId="59E1E31D" wp14:editId="49D2C27A">
+            <wp:extent cx="4610743" cy="161948"/>
+            <wp:effectExtent l="0" t="0" r="0" b="9525"/>
+            <wp:docPr id="5" name="Picture 5"/>
+            <wp:cNvGraphicFramePr>
+              <a:graphicFrameLocks xmlns:a="http://schemas.openxmlformats.org/drawingml/2006/main" noChangeAspect="1"/>
+            </wp:cNvGraphicFramePr>
+            <a:graphic xmlns:a="http://schemas.openxmlformats.org/drawingml/2006/main">
+              <a:graphicData uri="http://schemas.openxmlformats.org/drawingml/2006/picture">
+                <pic:pic xmlns:pic="http://schemas.openxmlformats.org/drawingml/2006/picture">
+                  <pic:nvPicPr>
+                    <pic:cNvPr id="1" name=""/>
+                    <pic:cNvPicPr/>
+                  </pic:nvPicPr>
+                  <pic:blipFill>
+                    <a:blip r:embed="rId16"/>
+                    <a:stretch>
+                      <a:fillRect/>
+                    </a:stretch>
+                  </pic:blipFill>
+                  <pic:spPr>
+                    <a:xfrm>
+                      <a:off x="0" y="0"/>
+                      <a:ext cx="4610743" cy="161948"/>
+                    </a:xfrm>
+                    <a:prstGeom prst="rect">
+                      <a:avLst/>
+                    </a:prstGeom>
+                  </pic:spPr>
+                </pic:pic>
+              </a:graphicData>
+            </a:graphic>
+          </wp:inline>
+        </w:drawing>
+      </w:r>
+    </w:p>
+    <w:p>
+      <w:r>
+        <w:rPr>
+          <w:noProof/>
+        </w:rPr>
+        <w:drawing>
+          <wp:inline distT="0" distB="0" distL="0" distR="0" wp14:anchorId="109CC703" wp14:editId="3E632B40">
+            <wp:extent cx="5731510" cy="573405"/>
+            <wp:effectExtent l="0" t="0" r="2540" b="0"/>
+            <wp:docPr id="6" name="Picture 6"/>
+            <wp:cNvGraphicFramePr>
+              <a:graphicFrameLocks xmlns:a="http://schemas.openxmlformats.org/drawingml/2006/main" noChangeAspect="1"/>
+            </wp:cNvGraphicFramePr>
+            <a:graphic xmlns:a="http://schemas.openxmlformats.org/drawingml/2006/main">
+              <a:graphicData uri="http://schemas.openxmlformats.org/drawingml/2006/picture">
+                <pic:pic xmlns:pic="http://schemas.openxmlformats.org/drawingml/2006/picture">
+                  <pic:nvPicPr>
+                    <pic:cNvPr id="1" name=""/>
+                    <pic:cNvPicPr/>
+                  </pic:nvPicPr>
+                  <pic:blipFill>
+                    <a:blip r:embed="rId17"/>
+                    <a:stretch>
+                      <a:fillRect/>
+                    </a:stretch>
+                  </pic:blipFill>
+                  <pic:spPr>
+                    <a:xfrm>
+                      <a:off x="0" y="0"/>
                       <a:ext cx="5731510" cy="573405"/>
                     </a:xfrm>
                     <a:prstGeom prst="rect">
@@ -819,6 +2069,10 @@
     </w:p>
     <w:p>
       <w:r>
+        <w:rPr>
+          <w:noProof/>
+        </w:rPr>
+        <w:lastRenderedPageBreak/>
         <w:drawing>
           <wp:inline distT="0" distB="0" distL="0" distR="0" wp14:anchorId="499D66F1" wp14:editId="7C89DF1F">
             <wp:extent cx="5731510" cy="536575"/>
@@ -835,7 +2089,7 @@
                     <pic:cNvPicPr/>
                   </pic:nvPicPr>
                   <pic:blipFill>
-                    <a:blip r:embed="rId15"/>
+                    <a:blip r:embed="rId18"/>
                     <a:stretch>
                       <a:fillRect/>
                     </a:stretch>
@@ -863,15 +2117,33 @@
           <w:color w:val="C45911" w:themeColor="accent2" w:themeShade="BF"/>
         </w:rPr>
       </w:pPr>
+      <w:bookmarkStart w:id="7" w:name="_Problem_with_more"/>
+      <w:bookmarkStart w:id="8" w:name="_Toc60489087"/>
+      <w:bookmarkEnd w:id="7"/>
       <w:r>
         <w:rPr>
           <w:color w:val="C45911" w:themeColor="accent2" w:themeShade="BF"/>
         </w:rPr>
-        <w:lastRenderedPageBreak/>
-        <w:t>A problem with the results table</w:t>
-      </w:r>
-    </w:p>
-    <w:p>
+        <w:t>P</w:t>
+      </w:r>
+      <w:r>
+        <w:rPr>
+          <w:color w:val="C45911" w:themeColor="accent2" w:themeShade="BF"/>
+        </w:rPr>
+        <w:t xml:space="preserve">roblem with </w:t>
+      </w:r>
+      <w:r>
+        <w:rPr>
+          <w:color w:val="C45911" w:themeColor="accent2" w:themeShade="BF"/>
+        </w:rPr>
+        <w:t>more than three entities</w:t>
+      </w:r>
+      <w:bookmarkEnd w:id="8"/>
+    </w:p>
+    <w:p>
+      <w:pPr>
+        <w:jc w:val="both"/>
+      </w:pPr>
       <w:r>
         <w:t>The rows in the results are limited to 17 columns. Each text item takes 5 col</w:t>
       </w:r>
@@ -933,33 +2205,47 @@
           <w:color w:val="C45911" w:themeColor="accent2" w:themeShade="BF"/>
         </w:rPr>
       </w:pPr>
+      <w:bookmarkStart w:id="9" w:name="_Toc60489088"/>
       <w:r>
         <w:rPr>
           <w:color w:val="C45911" w:themeColor="accent2" w:themeShade="BF"/>
         </w:rPr>
-        <w:t>A problem with entities list</w:t>
-      </w:r>
-    </w:p>
-    <w:p>
-      <w:r>
-        <w:t>Phrases containing ‘and’ are split and only the first word is taken. E.g. “Head and Shoulders”, “</w:t>
-      </w:r>
-      <w:r>
-        <w:t xml:space="preserve">Head </w:t>
-      </w:r>
-      <w:r>
-        <w:t>&amp;</w:t>
-      </w:r>
-      <w:r>
-        <w:t xml:space="preserve"> Shoulders</w:t>
-      </w:r>
-      <w:r>
-        <w:t>” become ‘Head’.</w:t>
-      </w:r>
-    </w:p>
-    <w:p>
-      <w:r>
-        <w:t>Phrases with single letter as the second word are treated the same as above. E.g. “Baby U” becomes ‘Baby’</w:t>
+        <w:t>P</w:t>
+      </w:r>
+      <w:r>
+        <w:rPr>
+          <w:color w:val="C45911" w:themeColor="accent2" w:themeShade="BF"/>
+        </w:rPr>
+        <w:t>roblem with entities list</w:t>
+      </w:r>
+      <w:bookmarkEnd w:id="9"/>
+    </w:p>
+    <w:p>
+      <w:pPr>
+        <w:jc w:val="both"/>
+      </w:pPr>
+      <w:r>
+        <w:t xml:space="preserve">Phrases containing ‘and’ are split and only the first word is taken. </w:t>
+      </w:r>
+      <w:r>
+        <w:t>e</w:t>
+      </w:r>
+      <w:r>
+        <w:t>.g. “Head and Shoulders”, “Head &amp; Shoulders” become ‘Head’.</w:t>
+      </w:r>
+    </w:p>
+    <w:p>
+      <w:pPr>
+        <w:jc w:val="both"/>
+      </w:pPr>
+      <w:r>
+        <w:t xml:space="preserve">Phrases with single letter as the second word are treated the same as above. </w:t>
+      </w:r>
+      <w:r>
+        <w:t>e</w:t>
+      </w:r>
+      <w:r>
+        <w:t>.g. “Baby U” becomes ‘Baby’</w:t>
       </w:r>
     </w:p>
     <w:p>
@@ -969,18 +2255,26 @@
           <w:color w:val="C45911" w:themeColor="accent2" w:themeShade="BF"/>
         </w:rPr>
       </w:pPr>
+      <w:bookmarkStart w:id="10" w:name="_Toc60489089"/>
       <w:r>
         <w:rPr>
           <w:color w:val="C45911" w:themeColor="accent2" w:themeShade="BF"/>
         </w:rPr>
-        <w:t xml:space="preserve">A problem with </w:t>
+        <w:t>P</w:t>
       </w:r>
       <w:r>
         <w:rPr>
           <w:color w:val="C45911" w:themeColor="accent2" w:themeShade="BF"/>
         </w:rPr>
+        <w:t xml:space="preserve">roblem with </w:t>
+      </w:r>
+      <w:r>
+        <w:rPr>
+          <w:color w:val="C45911" w:themeColor="accent2" w:themeShade="BF"/>
+        </w:rPr>
         <w:t>offsets</w:t>
       </w:r>
+      <w:bookmarkEnd w:id="10"/>
     </w:p>
     <w:p>
       <w:pPr>
@@ -996,7 +2290,19 @@
         <w:t>BeginOffset</w:t>
       </w:r>
       <w:r>
-        <w:t xml:space="preserve"> is shifter 1 char to the right. E.g. </w:t>
+        <w:t xml:space="preserve"> is shifte</w:t>
+      </w:r>
+      <w:r>
+        <w:t>d</w:t>
+      </w:r>
+      <w:r>
+        <w:t xml:space="preserve"> 1 char to the right. </w:t>
+      </w:r>
+      <w:r>
+        <w:t>e</w:t>
+      </w:r>
+      <w:r>
+        <w:t xml:space="preserve">.g. </w:t>
       </w:r>
       <w:r>
         <w:rPr>
@@ -1014,14 +2320,116 @@
         <w:t>.</w:t>
       </w:r>
     </w:p>
-    <w:p/>
     <w:p>
       <w:pPr>
         <w:pStyle w:val="Heading3"/>
-      </w:pPr>
+        <w:rPr>
+          <w:color w:val="C45911" w:themeColor="accent2" w:themeShade="BF"/>
+        </w:rPr>
+      </w:pPr>
+      <w:bookmarkStart w:id="11" w:name="_Toc60489090"/>
+      <w:r>
+        <w:rPr>
+          <w:color w:val="C45911" w:themeColor="accent2" w:themeShade="BF"/>
+        </w:rPr>
+        <w:t>P</w:t>
+      </w:r>
+      <w:r>
+        <w:rPr>
+          <w:color w:val="C45911" w:themeColor="accent2" w:themeShade="BF"/>
+        </w:rPr>
+        <w:t>roblem with identification</w:t>
+      </w:r>
+      <w:bookmarkEnd w:id="11"/>
+    </w:p>
+    <w:p>
+      <w:r>
+        <w:t xml:space="preserve">Not all entities in a line are identified. Though it sometimes identifies more than one entity in a line, most of the time it detects only the first. In some cases it does not detect any, even if the line is exactly or </w:t>
+      </w:r>
+      <w:proofErr w:type="gramStart"/>
+      <w:r>
+        <w:t>very similar</w:t>
+      </w:r>
+      <w:proofErr w:type="gramEnd"/>
+      <w:r>
+        <w:t xml:space="preserve"> to another line in the doc where it has detected the entity.</w:t>
+      </w:r>
+      <w:r>
+        <w:t xml:space="preserve"> </w:t>
+      </w:r>
+    </w:p>
+    <w:p>
+      <w:pPr>
+        <w:pStyle w:val="Heading3"/>
+        <w:rPr>
+          <w:color w:val="70AD47" w:themeColor="accent6"/>
+        </w:rPr>
+      </w:pPr>
+      <w:bookmarkStart w:id="12" w:name="_Toc60489091"/>
+      <w:r>
+        <w:rPr>
+          <w:color w:val="70AD47" w:themeColor="accent6"/>
+        </w:rPr>
+        <w:t>Misspellings are recognised</w:t>
+      </w:r>
+      <w:bookmarkEnd w:id="12"/>
+    </w:p>
+    <w:p>
+      <w:r>
+        <w:t>Misspelled e</w:t>
+      </w:r>
+      <w:r>
+        <w:t xml:space="preserve">ntities </w:t>
+      </w:r>
+      <w:r>
+        <w:t>(e.g. ‘</w:t>
+      </w:r>
+      <w:proofErr w:type="spellStart"/>
+      <w:r>
+        <w:t>Klenex</w:t>
+      </w:r>
+      <w:proofErr w:type="spellEnd"/>
+      <w:r>
+        <w:t>’ for ‘Kleenex’, ‘</w:t>
+      </w:r>
+      <w:proofErr w:type="spellStart"/>
+      <w:r>
+        <w:t>Niviea</w:t>
+      </w:r>
+      <w:proofErr w:type="spellEnd"/>
+      <w:r>
+        <w:t>’ for ‘</w:t>
+      </w:r>
+      <w:r>
+        <w:t>Nivea</w:t>
+      </w:r>
+      <w:r>
+        <w:t>’, ‘</w:t>
+      </w:r>
+      <w:proofErr w:type="spellStart"/>
+      <w:r>
+        <w:t>Neutrogeena</w:t>
+      </w:r>
+      <w:proofErr w:type="spellEnd"/>
+      <w:r>
+        <w:t>’ for ‘</w:t>
+      </w:r>
+      <w:r>
+        <w:t>Neutrogena</w:t>
+      </w:r>
+      <w:r>
+        <w:t>’, etc.) are recognised.</w:t>
+      </w:r>
+    </w:p>
+    <w:p>
+      <w:pPr>
+        <w:pStyle w:val="Heading3"/>
+      </w:pPr>
+      <w:bookmarkStart w:id="13" w:name="_Toc60489092"/>
       <w:r>
         <w:t>Processing the results</w:t>
       </w:r>
+      <w:bookmarkEnd w:id="13"/>
     </w:p>
     <w:p>
       <w:pPr>
@@ -1036,7 +2444,13 @@
         <w:jc w:val="both"/>
       </w:pPr>
       <w:r>
-        <w:t xml:space="preserve">The Python program created for the purpose is at the following location and is under development: </w:t>
+        <w:t>The Python program created for the purpose is at the following location</w:t>
+      </w:r>
+      <w:r>
+        <w:t>.</w:t>
+      </w:r>
+      <w:r>
+        <w:t xml:space="preserve"> </w:t>
       </w:r>
     </w:p>
     <w:p>
@@ -1057,25 +2471,286 @@
           <w:i/>
           <w:iCs/>
         </w:rPr>
-        <w:t>C:\Projects\PycharmProjects\AWS_Comprehend</w:t>
-      </w:r>
-      <w:r>
+        <w:t>C:\Projects\PycharmProjects\AWS_Comprehend\parse_comprehend-results.py</w:t>
+      </w:r>
+    </w:p>
+    <w:p>
+      <w:pPr>
+        <w:jc w:val="both"/>
+      </w:pPr>
+      <w:r>
+        <w:t xml:space="preserve">The above program parses the AWS output for the </w:t>
+      </w:r>
+      <w:r>
+        <w:t>entities</w:t>
+      </w:r>
+      <w:r>
+        <w:t xml:space="preserve">, line number and the start/end positions in the document line. These words are then masked as ‘A******’, where the first letter of the </w:t>
+      </w:r>
+      <w:r>
+        <w:t>entity</w:t>
+      </w:r>
+      <w:r>
+        <w:t xml:space="preserve"> is retained.</w:t>
+      </w:r>
+    </w:p>
+    <w:p>
+      <w:pPr>
+        <w:jc w:val="both"/>
         <w:rPr>
           <w:b/>
           <w:bCs/>
+          <w:sz w:val="20"/>
+          <w:szCs w:val="20"/>
+        </w:rPr>
+      </w:pPr>
+      <w:r>
+        <w:rPr>
+          <w:b/>
+          <w:bCs/>
+          <w:sz w:val="20"/>
+          <w:szCs w:val="20"/>
+        </w:rPr>
+        <w:t>Output: Product title</w:t>
+      </w:r>
+      <w:r>
+        <w:rPr>
+          <w:b/>
+          <w:bCs/>
+          <w:sz w:val="20"/>
+          <w:szCs w:val="20"/>
+        </w:rPr>
+        <w:t xml:space="preserve"> with the entity masked out.</w:t>
+      </w:r>
+    </w:p>
+    <w:p>
+      <w:pPr>
+        <w:ind w:left="720"/>
+        <w:jc w:val="both"/>
+      </w:pPr>
+      <w:r>
+        <w:t>Z***** Anti-Chafing Cream - 75g</w:t>
+      </w:r>
+    </w:p>
+    <w:p>
+      <w:pPr>
+        <w:ind w:left="720"/>
+        <w:jc w:val="both"/>
+      </w:pPr>
+      <w:r>
+        <w:lastRenderedPageBreak/>
+        <w:t>5698 R*******'s Garden Smooth Sweet Potato Carrot Apple 4 Months + - 120g</w:t>
+      </w:r>
+    </w:p>
+    <w:p>
+      <w:pPr>
+        <w:pStyle w:val="Heading1"/>
+      </w:pPr>
+      <w:bookmarkStart w:id="14" w:name="_Toc60489093"/>
+      <w:r>
+        <w:t>APPENDIX</w:t>
+      </w:r>
+      <w:bookmarkEnd w:id="14"/>
+    </w:p>
+    <w:p>
+      <w:pPr>
+        <w:pStyle w:val="Heading2"/>
+        <w:numPr>
+          <w:ilvl w:val="0"/>
+          <w:numId w:val="3"/>
+        </w:numPr>
+        <w:rPr>
+          <w:sz w:val="24"/>
+          <w:szCs w:val="24"/>
+        </w:rPr>
+      </w:pPr>
+      <w:bookmarkStart w:id="15" w:name="_Toc60489094"/>
+      <w:r>
+        <w:rPr>
+          <w:sz w:val="24"/>
+          <w:szCs w:val="24"/>
+        </w:rPr>
+        <w:t>The issue of not recognising multiple entities in the same doc.</w:t>
+      </w:r>
+      <w:bookmarkEnd w:id="15"/>
+    </w:p>
+    <w:p>
+      <w:pPr>
+        <w:jc w:val="both"/>
+      </w:pPr>
+      <w:r>
+        <w:t>The AWS Custom Entities Recognition (AWS-CER) is not picking up all occurrences of the named entities. In some cases it does not pick up an entity in one doc that was picked up in another doc. Also, if there are more than three entities in the same doc, the output lacks the line number. This makes the result unusable.</w:t>
+      </w:r>
+    </w:p>
+    <w:p>
+      <w:pPr>
+        <w:jc w:val="both"/>
+      </w:pPr>
+      <w:r>
+        <w:t xml:space="preserve">AWS-CER, however, picks up misspellings in entities. </w:t>
+      </w:r>
+      <w:r>
+        <w:t xml:space="preserve">e.g. </w:t>
+      </w:r>
+      <w:r>
+        <w:rPr>
+          <w:noProof/>
+        </w:rPr>
+        <w:t xml:space="preserve">‘Klenex’ for ‘Kleenex’, ‘Niviea’ for ‘Nivea’, ‘Neutrogeena’ </w:t>
+      </w:r>
+      <w:r>
+        <w:t>for ‘</w:t>
+      </w:r>
+      <w:r>
+        <w:t>Neutrogena</w:t>
+      </w:r>
+      <w:r>
+        <w:t>’, etc.</w:t>
+      </w:r>
+    </w:p>
+    <w:p>
+      <w:pPr>
+        <w:pStyle w:val="Heading2"/>
+        <w:numPr>
+          <w:ilvl w:val="0"/>
+          <w:numId w:val="3"/>
+        </w:numPr>
+        <w:rPr>
+          <w:sz w:val="24"/>
+          <w:szCs w:val="24"/>
+        </w:rPr>
+      </w:pPr>
+      <w:bookmarkStart w:id="16" w:name="_Toc60489095"/>
+      <w:r>
+        <w:rPr>
+          <w:sz w:val="24"/>
+          <w:szCs w:val="24"/>
+        </w:rPr>
+        <w:t>The issue of spelling mistakes.</w:t>
+      </w:r>
+      <w:bookmarkEnd w:id="16"/>
+    </w:p>
+    <w:p>
+      <w:pPr>
+        <w:jc w:val="both"/>
+      </w:pPr>
+      <w:r>
+        <w:t>My own Python software, ‘</w:t>
+      </w:r>
+      <w:r>
+        <w:t>parse_comprehend-results.py</w:t>
+      </w:r>
+      <w:r>
+        <w:t>’, picks up all entities in the same doc. However, it does not pick-up misspelled words</w:t>
+      </w:r>
+      <w:r>
+        <w:t>. A solution is to include a spell checker (</w:t>
+      </w:r>
+      <w:r>
+        <w:rPr>
           <w:i/>
           <w:iCs/>
         </w:rPr>
-        <w:t>\</w:t>
-      </w:r>
-      <w:r>
-        <w:rPr>
-          <w:b/>
-          <w:bCs/>
+        <w:t xml:space="preserve">from spellchecker import </w:t>
+      </w:r>
+      <w:r>
+        <w:rPr>
           <w:i/>
           <w:iCs/>
-        </w:rPr>
-        <w:t>parse_comprehend-results.py</w:t>
+          <w:noProof/>
+        </w:rPr>
+        <w:t>SpellChecker</w:t>
+      </w:r>
+      <w:r>
+        <w:t xml:space="preserve">) that will correct common spelling errors using </w:t>
+      </w:r>
+      <w:r>
+        <w:rPr>
+          <w:noProof/>
+        </w:rPr>
+        <w:t xml:space="preserve">the </w:t>
+      </w:r>
+      <w:r>
+        <w:rPr>
+          <w:i/>
+          <w:iCs/>
+          <w:noProof/>
+        </w:rPr>
+        <w:t>Levenshtein edit</w:t>
+      </w:r>
+      <w:r>
+        <w:rPr>
+          <w:i/>
+          <w:iCs/>
+        </w:rPr>
+        <w:t xml:space="preserve"> </w:t>
+      </w:r>
+      <w:r>
+        <w:rPr>
+          <w:i/>
+          <w:iCs/>
+          <w:noProof/>
+        </w:rPr>
+        <w:t>distance</w:t>
+      </w:r>
+      <w:r>
+        <w:rPr>
+          <w:noProof/>
+          <w:vertAlign w:val="superscript"/>
+        </w:rPr>
+        <w:t>[</w:t>
+      </w:r>
+      <w:hyperlink r:id="rId19" w:history="1">
+        <w:r>
+          <w:rPr>
+            <w:rStyle w:val="Hyperlink"/>
+            <w:noProof/>
+            <w:vertAlign w:val="superscript"/>
+          </w:rPr>
+          <w:t>1</w:t>
+        </w:r>
+      </w:hyperlink>
+      <w:r>
+        <w:rPr>
+          <w:noProof/>
+          <w:vertAlign w:val="superscript"/>
+        </w:rPr>
+        <w:t>]</w:t>
+      </w:r>
+      <w:r>
+        <w:t>.</w:t>
+      </w:r>
+      <w:r>
+        <w:t xml:space="preserve"> This </w:t>
+      </w:r>
+      <w:r>
+        <w:t>may</w:t>
+      </w:r>
+      <w:r>
+        <w:t xml:space="preserve"> not work with </w:t>
+      </w:r>
+      <w:r>
+        <w:t xml:space="preserve">non-dictionary words such as brand names and profanity. For these, we must add a list of words/phrases by using the </w:t>
+      </w:r>
+      <w:r>
+        <w:rPr>
+          <w:noProof/>
+        </w:rPr>
+        <w:t>EntityRuler</w:t>
+      </w:r>
+      <w:r>
+        <w:t xml:space="preserve"> (</w:t>
+      </w:r>
+      <w:r>
+        <w:rPr>
+          <w:i/>
+          <w:iCs/>
+          <w:noProof/>
+        </w:rPr>
+        <w:t>from spacy.pipeline import EntityRuler</w:t>
+      </w:r>
+      <w:r>
+        <w:t>).</w:t>
       </w:r>
     </w:p>
     <w:p>
@@ -1083,55 +2758,7 @@
         <w:jc w:val="both"/>
       </w:pPr>
       <w:r>
-        <w:t>The above program parses the AWS output for the brand names, line number and the start/end positions in the document line. These words are then masked as ‘A******’, where the first letter of the brand name is retained.</w:t>
-      </w:r>
-    </w:p>
-    <w:p>
-      <w:pPr>
-        <w:jc w:val="both"/>
-        <w:rPr>
-          <w:b/>
-          <w:bCs/>
-        </w:rPr>
-      </w:pPr>
-      <w:r>
-        <w:rPr>
-          <w:b/>
-          <w:bCs/>
-        </w:rPr>
-        <w:t xml:space="preserve">Output: Line </w:t>
-      </w:r>
-      <w:r>
-        <w:rPr>
-          <w:b/>
-          <w:bCs/>
-        </w:rPr>
-        <w:t>#</w:t>
-      </w:r>
-      <w:r>
-        <w:rPr>
-          <w:b/>
-          <w:bCs/>
-        </w:rPr>
-        <w:t>, Product title</w:t>
-      </w:r>
-    </w:p>
-    <w:p>
-      <w:pPr>
-        <w:ind w:left="720"/>
-        <w:jc w:val="both"/>
-      </w:pPr>
-      <w:r>
-        <w:t>5697 Z***** Anti-Chafing Cream - 75g</w:t>
-      </w:r>
-    </w:p>
-    <w:p>
-      <w:pPr>
-        <w:ind w:left="720"/>
-        <w:jc w:val="both"/>
-      </w:pPr>
-      <w:r>
-        <w:t>5698 R*******'s Garden Smooth Sweet Potato Carrot Apple 4 Months + - 120g</w:t>
+        <w:t>The ‘brands.txt’ is a list of pharmacy brand names. When used with the input file, ‘avs4.csv’, which is the product list from a pharmacy, the misspelled names are corrected and detected.</w:t>
       </w:r>
     </w:p>
     <w:sectPr>
@@ -1144,9 +2771,269 @@
 </w:document>
 </file>
 
+<file path=word/endnotes.xml><?xml version="1.0" encoding="utf-8"?>
+<w:endnotes xmlns:wpc="http://schemas.microsoft.com/office/word/2010/wordprocessingCanvas" xmlns:cx="http://schemas.microsoft.com/office/drawing/2014/chartex" xmlns:cx1="http://schemas.microsoft.com/office/drawing/2015/9/8/chartex" xmlns:cx2="http://schemas.microsoft.com/office/drawing/2015/10/21/chartex" xmlns:cx3="http://schemas.microsoft.com/office/drawing/2016/5/9/chartex" xmlns:cx4="http://schemas.microsoft.com/office/drawing/2016/5/10/chartex" xmlns:cx5="http://schemas.microsoft.com/office/drawing/2016/5/11/chartex" xmlns:cx6="http://schemas.microsoft.com/office/drawing/2016/5/12/chartex" xmlns:cx7="http://schemas.microsoft.com/office/drawing/2016/5/13/chartex" xmlns:cx8="http://schemas.microsoft.com/office/drawing/2016/5/14/chartex" xmlns:mc="http://schemas.openxmlformats.org/markup-compatibility/2006" xmlns:aink="http://schemas.microsoft.com/office/drawing/2016/ink" xmlns:am3d="http://schemas.microsoft.com/office/drawing/2017/model3d" xmlns:o="urn:schemas-microsoft-com:office:office" xmlns:r="http://schemas.openxmlformats.org/officeDocument/2006/relationships" xmlns:m="http://schemas.openxmlformats.org/officeDocument/2006/math" xmlns:v="urn:schemas-microsoft-com:vml" xmlns:wp14="http://schemas.microsoft.com/office/word/2010/wordprocessingDrawing" xmlns:wp="http://schemas.openxmlformats.org/drawingml/2006/wordprocessingDrawing" xmlns:w10="urn:schemas-microsoft-com:office:word" xmlns:w="http://schemas.openxmlformats.org/wordprocessingml/2006/main" xmlns:w14="http://schemas.microsoft.com/office/word/2010/wordml" xmlns:w15="http://schemas.microsoft.com/office/word/2012/wordml" xmlns:w16cex="http://schemas.microsoft.com/office/word/2018/wordml/cex" xmlns:w16cid="http://schemas.microsoft.com/office/word/2016/wordml/cid" xmlns:w16="http://schemas.microsoft.com/office/word/2018/wordml" xmlns:w16se="http://schemas.microsoft.com/office/word/2015/wordml/symex" xmlns:wpg="http://schemas.microsoft.com/office/word/2010/wordprocessingGroup" xmlns:wpi="http://schemas.microsoft.com/office/word/2010/wordprocessingInk" xmlns:wne="http://schemas.microsoft.com/office/word/2006/wordml" xmlns:wps="http://schemas.microsoft.com/office/word/2010/wordprocessingShape" mc:Ignorable="w14 w15 w16se w16cid w16 w16cex wp14">
+  <w:endnote w:type="separator" w:id="-1">
+    <w:p>
+      <w:pPr>
+        <w:spacing w:after="0" w:line="240" w:lineRule="auto"/>
+      </w:pPr>
+      <w:r>
+        <w:separator/>
+      </w:r>
+    </w:p>
+  </w:endnote>
+  <w:endnote w:type="continuationSeparator" w:id="0">
+    <w:p>
+      <w:pPr>
+        <w:spacing w:after="0" w:line="240" w:lineRule="auto"/>
+      </w:pPr>
+      <w:r>
+        <w:continuationSeparator/>
+      </w:r>
+    </w:p>
+  </w:endnote>
+</w:endnotes>
+</file>
+
+<file path=word/footnotes.xml><?xml version="1.0" encoding="utf-8"?>
+<w:footnotes xmlns:wpc="http://schemas.microsoft.com/office/word/2010/wordprocessingCanvas" xmlns:cx="http://schemas.microsoft.com/office/drawing/2014/chartex" xmlns:cx1="http://schemas.microsoft.com/office/drawing/2015/9/8/chartex" xmlns:cx2="http://schemas.microsoft.com/office/drawing/2015/10/21/chartex" xmlns:cx3="http://schemas.microsoft.com/office/drawing/2016/5/9/chartex" xmlns:cx4="http://schemas.microsoft.com/office/drawing/2016/5/10/chartex" xmlns:cx5="http://schemas.microsoft.com/office/drawing/2016/5/11/chartex" xmlns:cx6="http://schemas.microsoft.com/office/drawing/2016/5/12/chartex" xmlns:cx7="http://schemas.microsoft.com/office/drawing/2016/5/13/chartex" xmlns:cx8="http://schemas.microsoft.com/office/drawing/2016/5/14/chartex" xmlns:mc="http://schemas.openxmlformats.org/markup-compatibility/2006" xmlns:aink="http://schemas.microsoft.com/office/drawing/2016/ink" xmlns:am3d="http://schemas.microsoft.com/office/drawing/2017/model3d" xmlns:o="urn:schemas-microsoft-com:office:office" xmlns:r="http://schemas.openxmlformats.org/officeDocument/2006/relationships" xmlns:m="http://schemas.openxmlformats.org/officeDocument/2006/math" xmlns:v="urn:schemas-microsoft-com:vml" xmlns:wp14="http://schemas.microsoft.com/office/word/2010/wordprocessingDrawing" xmlns:wp="http://schemas.openxmlformats.org/drawingml/2006/wordprocessingDrawing" xmlns:w10="urn:schemas-microsoft-com:office:word" xmlns:w="http://schemas.openxmlformats.org/wordprocessingml/2006/main" xmlns:w14="http://schemas.microsoft.com/office/word/2010/wordml" xmlns:w15="http://schemas.microsoft.com/office/word/2012/wordml" xmlns:w16cex="http://schemas.microsoft.com/office/word/2018/wordml/cex" xmlns:w16cid="http://schemas.microsoft.com/office/word/2016/wordml/cid" xmlns:w16="http://schemas.microsoft.com/office/word/2018/wordml" xmlns:w16se="http://schemas.microsoft.com/office/word/2015/wordml/symex" xmlns:wpg="http://schemas.microsoft.com/office/word/2010/wordprocessingGroup" xmlns:wpi="http://schemas.microsoft.com/office/word/2010/wordprocessingInk" xmlns:wne="http://schemas.microsoft.com/office/word/2006/wordml" xmlns:wps="http://schemas.microsoft.com/office/word/2010/wordprocessingShape" mc:Ignorable="w14 w15 w16se w16cid w16 w16cex wp14">
+  <w:footnote w:type="separator" w:id="-1">
+    <w:p>
+      <w:pPr>
+        <w:spacing w:after="0" w:line="240" w:lineRule="auto"/>
+      </w:pPr>
+      <w:r>
+        <w:separator/>
+      </w:r>
+    </w:p>
+  </w:footnote>
+  <w:footnote w:type="continuationSeparator" w:id="0">
+    <w:p>
+      <w:pPr>
+        <w:spacing w:after="0" w:line="240" w:lineRule="auto"/>
+      </w:pPr>
+      <w:r>
+        <w:continuationSeparator/>
+      </w:r>
+    </w:p>
+  </w:footnote>
+  <w:footnote w:id="1">
+    <w:p>
+      <w:pPr>
+        <w:pStyle w:val="FootnoteText"/>
+        <w:jc w:val="both"/>
+      </w:pPr>
+      <w:r>
+        <w:rPr>
+          <w:rStyle w:val="FootnoteReference"/>
+        </w:rPr>
+        <w:footnoteRef/>
+      </w:r>
+      <w:r>
+        <w:t xml:space="preserve"> </w:t>
+      </w:r>
+      <w:r>
+        <w:rPr>
+          <w:sz w:val="18"/>
+          <w:szCs w:val="18"/>
+        </w:rPr>
+        <w:t xml:space="preserve">This step is unnecessary for </w:t>
+      </w:r>
+      <w:r>
+        <w:rPr>
+          <w:sz w:val="18"/>
+          <w:szCs w:val="18"/>
+        </w:rPr>
+        <w:t xml:space="preserve">the </w:t>
+      </w:r>
+      <w:r>
+        <w:rPr>
+          <w:sz w:val="18"/>
+          <w:szCs w:val="18"/>
+        </w:rPr>
+        <w:t>analysis with Python. Instead, the ‘output’ in ‘</w:t>
+      </w:r>
+      <w:r>
+        <w:rPr>
+          <w:sz w:val="18"/>
+          <w:szCs w:val="18"/>
+        </w:rPr>
+        <w:t>output.tar.gz</w:t>
+      </w:r>
+      <w:r>
+        <w:rPr>
+          <w:sz w:val="18"/>
+          <w:szCs w:val="18"/>
+        </w:rPr>
+        <w:t xml:space="preserve">’ from the link </w:t>
+      </w:r>
+      <w:r>
+        <w:rPr>
+          <w:sz w:val="18"/>
+          <w:szCs w:val="18"/>
+        </w:rPr>
+        <w:t>i</w:t>
+      </w:r>
+      <w:r>
+        <w:rPr>
+          <w:sz w:val="18"/>
+          <w:szCs w:val="18"/>
+        </w:rPr>
+        <w:t xml:space="preserve">n analysis results can be used directly. It has the same structure as shown in </w:t>
+      </w:r>
+      <w:r>
+        <w:rPr>
+          <w:sz w:val="18"/>
+          <w:szCs w:val="18"/>
+        </w:rPr>
+        <w:t>Table 3</w:t>
+      </w:r>
+      <w:r>
+        <w:rPr>
+          <w:sz w:val="18"/>
+          <w:szCs w:val="18"/>
+        </w:rPr>
+        <w:t xml:space="preserve">. However, the </w:t>
+      </w:r>
+      <w:hyperlink w:anchor="_Problem_with_more" w:history="1">
+        <w:r>
+          <w:rPr>
+            <w:rStyle w:val="Hyperlink"/>
+            <w:sz w:val="18"/>
+            <w:szCs w:val="18"/>
+          </w:rPr>
+          <w:t xml:space="preserve">problem </w:t>
+        </w:r>
+      </w:hyperlink>
+      <w:r>
+        <w:rPr>
+          <w:sz w:val="18"/>
+          <w:szCs w:val="18"/>
+        </w:rPr>
+        <w:t>with more than 3 entities in one line persists.</w:t>
+      </w:r>
+    </w:p>
+  </w:footnote>
+</w:footnotes>
+</file>
+
 <file path=word/numbering.xml><?xml version="1.0" encoding="utf-8"?>
 <w:numbering xmlns:wpc="http://schemas.microsoft.com/office/word/2010/wordprocessingCanvas" xmlns:cx="http://schemas.microsoft.com/office/drawing/2014/chartex" xmlns:cx1="http://schemas.microsoft.com/office/drawing/2015/9/8/chartex" xmlns:cx2="http://schemas.microsoft.com/office/drawing/2015/10/21/chartex" xmlns:cx3="http://schemas.microsoft.com/office/drawing/2016/5/9/chartex" xmlns:cx4="http://schemas.microsoft.com/office/drawing/2016/5/10/chartex" xmlns:cx5="http://schemas.microsoft.com/office/drawing/2016/5/11/chartex" xmlns:cx6="http://schemas.microsoft.com/office/drawing/2016/5/12/chartex" xmlns:cx7="http://schemas.microsoft.com/office/drawing/2016/5/13/chartex" xmlns:cx8="http://schemas.microsoft.com/office/drawing/2016/5/14/chartex" xmlns:mc="http://schemas.openxmlformats.org/markup-compatibility/2006" xmlns:aink="http://schemas.microsoft.com/office/drawing/2016/ink" xmlns:am3d="http://schemas.microsoft.com/office/drawing/2017/model3d" xmlns:o="urn:schemas-microsoft-com:office:office" xmlns:r="http://schemas.openxmlformats.org/officeDocument/2006/relationships" xmlns:m="http://schemas.openxmlformats.org/officeDocument/2006/math" xmlns:v="urn:schemas-microsoft-com:vml" xmlns:wp14="http://schemas.microsoft.com/office/word/2010/wordprocessingDrawing" xmlns:wp="http://schemas.openxmlformats.org/drawingml/2006/wordprocessingDrawing" xmlns:w10="urn:schemas-microsoft-com:office:word" xmlns:w="http://schemas.openxmlformats.org/wordprocessingml/2006/main" xmlns:w14="http://schemas.microsoft.com/office/word/2010/wordml" xmlns:w15="http://schemas.microsoft.com/office/word/2012/wordml" xmlns:w16cex="http://schemas.microsoft.com/office/word/2018/wordml/cex" xmlns:w16cid="http://schemas.microsoft.com/office/word/2016/wordml/cid" xmlns:w16="http://schemas.microsoft.com/office/word/2018/wordml" xmlns:w16se="http://schemas.microsoft.com/office/word/2015/wordml/symex" xmlns:wpg="http://schemas.microsoft.com/office/word/2010/wordprocessingGroup" xmlns:wpi="http://schemas.microsoft.com/office/word/2010/wordprocessingInk" xmlns:wne="http://schemas.microsoft.com/office/word/2006/wordml" xmlns:wps="http://schemas.microsoft.com/office/word/2010/wordprocessingShape" mc:Ignorable="w14 w15 w16se w16cid w16 w16cex wp14">
   <w:abstractNum w:abstractNumId="0" w15:restartNumberingAfterBreak="0">
+    <w:nsid w:val="015245A9"/>
+    <w:multiLevelType w:val="hybridMultilevel"/>
+    <w:tmpl w:val="2B9C6288"/>
+    <w:lvl w:ilvl="0" w:tplc="0C090001">
+      <w:start w:val="1"/>
+      <w:numFmt w:val="bullet"/>
+      <w:lvlText w:val=""/>
+      <w:lvlJc w:val="left"/>
+      <w:pPr>
+        <w:ind w:left="720" w:hanging="360"/>
+      </w:pPr>
+      <w:rPr>
+        <w:rFonts w:ascii="Symbol" w:hAnsi="Symbol" w:hint="default"/>
+      </w:rPr>
+    </w:lvl>
+    <w:lvl w:ilvl="1" w:tplc="0C090003" w:tentative="1">
+      <w:start w:val="1"/>
+      <w:numFmt w:val="bullet"/>
+      <w:lvlText w:val="o"/>
+      <w:lvlJc w:val="left"/>
+      <w:pPr>
+        <w:ind w:left="1440" w:hanging="360"/>
+      </w:pPr>
+      <w:rPr>
+        <w:rFonts w:ascii="Courier New" w:hAnsi="Courier New" w:cs="Courier New" w:hint="default"/>
+      </w:rPr>
+    </w:lvl>
+    <w:lvl w:ilvl="2" w:tplc="0C090005" w:tentative="1">
+      <w:start w:val="1"/>
+      <w:numFmt w:val="bullet"/>
+      <w:lvlText w:val=""/>
+      <w:lvlJc w:val="left"/>
+      <w:pPr>
+        <w:ind w:left="2160" w:hanging="360"/>
+      </w:pPr>
+      <w:rPr>
+        <w:rFonts w:ascii="Wingdings" w:hAnsi="Wingdings" w:hint="default"/>
+      </w:rPr>
+    </w:lvl>
+    <w:lvl w:ilvl="3" w:tplc="0C090001" w:tentative="1">
+      <w:start w:val="1"/>
+      <w:numFmt w:val="bullet"/>
+      <w:lvlText w:val=""/>
+      <w:lvlJc w:val="left"/>
+      <w:pPr>
+        <w:ind w:left="2880" w:hanging="360"/>
+      </w:pPr>
+      <w:rPr>
+        <w:rFonts w:ascii="Symbol" w:hAnsi="Symbol" w:hint="default"/>
+      </w:rPr>
+    </w:lvl>
+    <w:lvl w:ilvl="4" w:tplc="0C090003" w:tentative="1">
+      <w:start w:val="1"/>
+      <w:numFmt w:val="bullet"/>
+      <w:lvlText w:val="o"/>
+      <w:lvlJc w:val="left"/>
+      <w:pPr>
+        <w:ind w:left="3600" w:hanging="360"/>
+      </w:pPr>
+      <w:rPr>
+        <w:rFonts w:ascii="Courier New" w:hAnsi="Courier New" w:cs="Courier New" w:hint="default"/>
+      </w:rPr>
+    </w:lvl>
+    <w:lvl w:ilvl="5" w:tplc="0C090005" w:tentative="1">
+      <w:start w:val="1"/>
+      <w:numFmt w:val="bullet"/>
+      <w:lvlText w:val=""/>
+      <w:lvlJc w:val="left"/>
+      <w:pPr>
+        <w:ind w:left="4320" w:hanging="360"/>
+      </w:pPr>
+      <w:rPr>
+        <w:rFonts w:ascii="Wingdings" w:hAnsi="Wingdings" w:hint="default"/>
+      </w:rPr>
+    </w:lvl>
+    <w:lvl w:ilvl="6" w:tplc="0C090001" w:tentative="1">
+      <w:start w:val="1"/>
+      <w:numFmt w:val="bullet"/>
+      <w:lvlText w:val=""/>
+      <w:lvlJc w:val="left"/>
+      <w:pPr>
+        <w:ind w:left="5040" w:hanging="360"/>
+      </w:pPr>
+      <w:rPr>
+        <w:rFonts w:ascii="Symbol" w:hAnsi="Symbol" w:hint="default"/>
+      </w:rPr>
+    </w:lvl>
+    <w:lvl w:ilvl="7" w:tplc="0C090003" w:tentative="1">
+      <w:start w:val="1"/>
+      <w:numFmt w:val="bullet"/>
+      <w:lvlText w:val="o"/>
+      <w:lvlJc w:val="left"/>
+      <w:pPr>
+        <w:ind w:left="5760" w:hanging="360"/>
+      </w:pPr>
+      <w:rPr>
+        <w:rFonts w:ascii="Courier New" w:hAnsi="Courier New" w:cs="Courier New" w:hint="default"/>
+      </w:rPr>
+    </w:lvl>
+    <w:lvl w:ilvl="8" w:tplc="0C090005" w:tentative="1">
+      <w:start w:val="1"/>
+      <w:numFmt w:val="bullet"/>
+      <w:lvlText w:val=""/>
+      <w:lvlJc w:val="left"/>
+      <w:pPr>
+        <w:ind w:left="6480" w:hanging="360"/>
+      </w:pPr>
+      <w:rPr>
+        <w:rFonts w:ascii="Wingdings" w:hAnsi="Wingdings" w:hint="default"/>
+      </w:rPr>
+    </w:lvl>
+  </w:abstractNum>
+  <w:abstractNum w:abstractNumId="1" w15:restartNumberingAfterBreak="0">
     <w:nsid w:val="3F4C045E"/>
     <w:multiLevelType w:val="hybridMultilevel"/>
     <w:tmpl w:val="6D8C283A"/>
@@ -1259,7 +3146,102 @@
       </w:rPr>
     </w:lvl>
   </w:abstractNum>
+  <w:abstractNum w:abstractNumId="2" w15:restartNumberingAfterBreak="0">
+    <w:nsid w:val="5D6F287F"/>
+    <w:multiLevelType w:val="hybridMultilevel"/>
+    <w:tmpl w:val="16728222"/>
+    <w:lvl w:ilvl="0" w:tplc="0C090015">
+      <w:start w:val="1"/>
+      <w:numFmt w:val="upperLetter"/>
+      <w:lvlText w:val="%1."/>
+      <w:lvlJc w:val="left"/>
+      <w:pPr>
+        <w:ind w:left="720" w:hanging="360"/>
+      </w:pPr>
+      <w:rPr>
+        <w:rFonts w:hint="default"/>
+      </w:rPr>
+    </w:lvl>
+    <w:lvl w:ilvl="1" w:tplc="0C090019" w:tentative="1">
+      <w:start w:val="1"/>
+      <w:numFmt w:val="lowerLetter"/>
+      <w:lvlText w:val="%2."/>
+      <w:lvlJc w:val="left"/>
+      <w:pPr>
+        <w:ind w:left="1440" w:hanging="360"/>
+      </w:pPr>
+    </w:lvl>
+    <w:lvl w:ilvl="2" w:tplc="0C09001B" w:tentative="1">
+      <w:start w:val="1"/>
+      <w:numFmt w:val="lowerRoman"/>
+      <w:lvlText w:val="%3."/>
+      <w:lvlJc w:val="right"/>
+      <w:pPr>
+        <w:ind w:left="2160" w:hanging="180"/>
+      </w:pPr>
+    </w:lvl>
+    <w:lvl w:ilvl="3" w:tplc="0C09000F" w:tentative="1">
+      <w:start w:val="1"/>
+      <w:numFmt w:val="decimal"/>
+      <w:lvlText w:val="%4."/>
+      <w:lvlJc w:val="left"/>
+      <w:pPr>
+        <w:ind w:left="2880" w:hanging="360"/>
+      </w:pPr>
+    </w:lvl>
+    <w:lvl w:ilvl="4" w:tplc="0C090019" w:tentative="1">
+      <w:start w:val="1"/>
+      <w:numFmt w:val="lowerLetter"/>
+      <w:lvlText w:val="%5."/>
+      <w:lvlJc w:val="left"/>
+      <w:pPr>
+        <w:ind w:left="3600" w:hanging="360"/>
+      </w:pPr>
+    </w:lvl>
+    <w:lvl w:ilvl="5" w:tplc="0C09001B" w:tentative="1">
+      <w:start w:val="1"/>
+      <w:numFmt w:val="lowerRoman"/>
+      <w:lvlText w:val="%6."/>
+      <w:lvlJc w:val="right"/>
+      <w:pPr>
+        <w:ind w:left="4320" w:hanging="180"/>
+      </w:pPr>
+    </w:lvl>
+    <w:lvl w:ilvl="6" w:tplc="0C09000F" w:tentative="1">
+      <w:start w:val="1"/>
+      <w:numFmt w:val="decimal"/>
+      <w:lvlText w:val="%7."/>
+      <w:lvlJc w:val="left"/>
+      <w:pPr>
+        <w:ind w:left="5040" w:hanging="360"/>
+      </w:pPr>
+    </w:lvl>
+    <w:lvl w:ilvl="7" w:tplc="0C090019" w:tentative="1">
+      <w:start w:val="1"/>
+      <w:numFmt w:val="lowerLetter"/>
+      <w:lvlText w:val="%8."/>
+      <w:lvlJc w:val="left"/>
+      <w:pPr>
+        <w:ind w:left="5760" w:hanging="360"/>
+      </w:pPr>
+    </w:lvl>
+    <w:lvl w:ilvl="8" w:tplc="0C09001B" w:tentative="1">
+      <w:start w:val="1"/>
+      <w:numFmt w:val="lowerRoman"/>
+      <w:lvlText w:val="%9."/>
+      <w:lvlJc w:val="right"/>
+      <w:pPr>
+        <w:ind w:left="6480" w:hanging="180"/>
+      </w:pPr>
+    </w:lvl>
+  </w:abstractNum>
   <w:num w:numId="1">
+    <w:abstractNumId w:val="1"/>
+  </w:num>
+  <w:num w:numId="2">
+    <w:abstractNumId w:val="2"/>
+  </w:num>
+  <w:num w:numId="3">
     <w:abstractNumId w:val="0"/>
   </w:num>
 </w:numbering>
@@ -1876,6 +3858,103 @@
       <w:color w:val="2F5496" w:themeColor="accent1" w:themeShade="BF"/>
     </w:rPr>
   </w:style>
+  <w:style w:type="paragraph" w:styleId="FootnoteText">
+    <w:name w:val="footnote text"/>
+    <w:basedOn w:val="Normal"/>
+    <w:link w:val="FootnoteTextChar"/>
+    <w:uiPriority w:val="99"/>
+    <w:semiHidden/>
+    <w:unhideWhenUsed/>
+    <w:rsid w:val="007A0417"/>
+    <w:pPr>
+      <w:spacing w:after="0" w:line="240" w:lineRule="auto"/>
+    </w:pPr>
+    <w:rPr>
+      <w:sz w:val="20"/>
+      <w:szCs w:val="20"/>
+    </w:rPr>
+  </w:style>
+  <w:style w:type="character" w:customStyle="1" w:styleId="FootnoteTextChar">
+    <w:name w:val="Footnote Text Char"/>
+    <w:basedOn w:val="DefaultParagraphFont"/>
+    <w:link w:val="FootnoteText"/>
+    <w:uiPriority w:val="99"/>
+    <w:semiHidden/>
+    <w:rsid w:val="007A0417"/>
+    <w:rPr>
+      <w:sz w:val="20"/>
+      <w:szCs w:val="20"/>
+    </w:rPr>
+  </w:style>
+  <w:style w:type="character" w:styleId="FootnoteReference">
+    <w:name w:val="footnote reference"/>
+    <w:basedOn w:val="DefaultParagraphFont"/>
+    <w:uiPriority w:val="99"/>
+    <w:semiHidden/>
+    <w:unhideWhenUsed/>
+    <w:rsid w:val="007A0417"/>
+    <w:rPr>
+      <w:vertAlign w:val="superscript"/>
+    </w:rPr>
+  </w:style>
+  <w:style w:type="paragraph" w:styleId="TOCHeading">
+    <w:name w:val="TOC Heading"/>
+    <w:basedOn w:val="Heading1"/>
+    <w:next w:val="Normal"/>
+    <w:uiPriority w:val="39"/>
+    <w:unhideWhenUsed/>
+    <w:qFormat/>
+    <w:rsid w:val="008F3BF3"/>
+    <w:pPr>
+      <w:outlineLvl w:val="9"/>
+    </w:pPr>
+    <w:rPr>
+      <w:rFonts w:asciiTheme="majorHAnsi" w:hAnsiTheme="majorHAnsi" w:cstheme="majorBidi"/>
+      <w:b w:val="0"/>
+      <w:bCs w:val="0"/>
+      <w:sz w:val="32"/>
+      <w:szCs w:val="32"/>
+      <w:lang w:val="en-US"/>
+    </w:rPr>
+  </w:style>
+  <w:style w:type="paragraph" w:styleId="TOC1">
+    <w:name w:val="toc 1"/>
+    <w:basedOn w:val="Normal"/>
+    <w:next w:val="Normal"/>
+    <w:autoRedefine/>
+    <w:uiPriority w:val="39"/>
+    <w:unhideWhenUsed/>
+    <w:rsid w:val="008F3BF3"/>
+    <w:pPr>
+      <w:spacing w:after="100"/>
+    </w:pPr>
+  </w:style>
+  <w:style w:type="paragraph" w:styleId="TOC2">
+    <w:name w:val="toc 2"/>
+    <w:basedOn w:val="Normal"/>
+    <w:next w:val="Normal"/>
+    <w:autoRedefine/>
+    <w:uiPriority w:val="39"/>
+    <w:unhideWhenUsed/>
+    <w:rsid w:val="008F3BF3"/>
+    <w:pPr>
+      <w:spacing w:after="100"/>
+      <w:ind w:left="220"/>
+    </w:pPr>
+  </w:style>
+  <w:style w:type="paragraph" w:styleId="TOC3">
+    <w:name w:val="toc 3"/>
+    <w:basedOn w:val="Normal"/>
+    <w:next w:val="Normal"/>
+    <w:autoRedefine/>
+    <w:uiPriority w:val="39"/>
+    <w:unhideWhenUsed/>
+    <w:rsid w:val="008F3BF3"/>
+    <w:pPr>
+      <w:spacing w:after="100"/>
+      <w:ind w:left="440"/>
+    </w:pPr>
+  </w:style>
 </w:styles>
 </file>
 
@@ -2172,4 +4251,16 @@
     </a:ext>
   </a:extLst>
 </a:theme>
+</file>
+
+<file path=customXml/item1.xml><?xml version="1.0" encoding="utf-8"?>
+<b:Sources xmlns:b="http://schemas.openxmlformats.org/officeDocument/2006/bibliography" xmlns="http://schemas.openxmlformats.org/officeDocument/2006/bibliography" SelectedStyle="\APASixthEditionOfficeOnline.xsl" StyleName="APA" Version="6"/>
+</file>
+
+<file path=customXml/itemProps1.xml><?xml version="1.0" encoding="utf-8"?>
+<ds:datastoreItem xmlns:ds="http://schemas.openxmlformats.org/officeDocument/2006/customXml" ds:itemID="{5D8F01CA-7307-4C32-B378-C18C84CE20F6}">
+  <ds:schemaRefs>
+    <ds:schemaRef ds:uri="http://schemas.openxmlformats.org/officeDocument/2006/bibliography"/>
+  </ds:schemaRefs>
+</ds:datastoreItem>
 </file>
</xml_diff>